<commit_message>
Fix 2 Lab 3
</commit_message>
<xml_diff>
--- a/Лаба 3/Отчёт/ОР_Lab3.docx
+++ b/Лаба 3/Отчёт/ОР_Lab3.docx
@@ -79,7 +79,7 @@
                           <a:blip r:embed="rId8" cstate="print">
                             <a:extLst>
                               <a:ext uri="{28A0092B-C50C-407E-A947-70E740481C1C}">
-                                <a14:useLocalDpi xmlns="" xmlns:wpc="http://schemas.microsoft.com/office/word/2010/wordprocessingCanvas" xmlns:cx="http://schemas.microsoft.com/office/drawing/2014/chartex" xmlns:cx1="http://schemas.microsoft.com/office/drawing/2015/9/8/chartex" xmlns:cx2="http://schemas.microsoft.com/office/drawing/2015/10/21/chartex" xmlns:cx3="http://schemas.microsoft.com/office/drawing/2016/5/9/chartex" xmlns:cx4="http://schemas.microsoft.com/office/drawing/2016/5/10/chartex" xmlns:cx5="http://schemas.microsoft.com/office/drawing/2016/5/11/chartex" xmlns:cx6="http://schemas.microsoft.com/office/drawing/2016/5/12/chartex" xmlns:cx7="http://schemas.microsoft.com/office/drawing/2016/5/13/chartex" xmlns:cx8="http://schemas.microsoft.com/office/drawing/2016/5/14/chartex" xmlns:mc="http://schemas.openxmlformats.org/markup-compatibility/2006" xmlns:aink="http://schemas.microsoft.com/office/drawing/2016/ink" xmlns:am3d="http://schemas.microsoft.com/office/drawing/2017/model3d" xmlns:o="urn:schemas-microsoft-com:office:office" xmlns:oel="http://schemas.microsoft.com/office/2019/extlst" xmlns:v="urn:schemas-microsoft-com:vml" xmlns:wp14="http://schemas.microsoft.com/office/word/2010/wordprocessingDrawing" xmlns:w10="urn:schemas-microsoft-com:office:word" xmlns:w="http://schemas.openxmlformats.org/wordprocessingml/2006/main" xmlns:w14="http://schemas.microsoft.com/office/word/2010/wordml" xmlns:w15="http://schemas.microsoft.com/office/word/2012/wordml" xmlns:w16cex="http://schemas.microsoft.com/office/word/2018/wordml/cex" xmlns:w16cid="http://schemas.microsoft.com/office/word/2016/wordml/cid" xmlns:w16="http://schemas.microsoft.com/office/word/2018/wordml" xmlns:w16sdtdh="http://schemas.microsoft.com/office/word/2020/wordml/sdtdatahash" xmlns:w16se="http://schemas.microsoft.com/office/word/2015/wordml/symex" xmlns:wpg="http://schemas.microsoft.com/office/word/2010/wordprocessingGroup" xmlns:wpi="http://schemas.microsoft.com/office/word/2010/wordprocessingInk" xmlns:wps="http://schemas.microsoft.com/office/word/2010/wordprocessingShape" xmlns:a14="http://schemas.microsoft.com/office/drawing/2010/main" val="0"/>
+                                <a14:useLocalDpi xmlns:a14="http://schemas.microsoft.com/office/drawing/2010/main" xmlns:wps="http://schemas.microsoft.com/office/word/2010/wordprocessingShape" xmlns:wpi="http://schemas.microsoft.com/office/word/2010/wordprocessingInk" xmlns:wpg="http://schemas.microsoft.com/office/word/2010/wordprocessingGroup" xmlns:w16se="http://schemas.microsoft.com/office/word/2015/wordml/symex" xmlns:w16sdtdh="http://schemas.microsoft.com/office/word/2020/wordml/sdtdatahash" xmlns:w16="http://schemas.microsoft.com/office/word/2018/wordml" xmlns:w16cid="http://schemas.microsoft.com/office/word/2016/wordml/cid" xmlns:w16cex="http://schemas.microsoft.com/office/word/2018/wordml/cex" xmlns:w15="http://schemas.microsoft.com/office/word/2012/wordml" xmlns:w14="http://schemas.microsoft.com/office/word/2010/wordml" xmlns:w="http://schemas.openxmlformats.org/wordprocessingml/2006/main" xmlns:w10="urn:schemas-microsoft-com:office:word" xmlns:wp14="http://schemas.microsoft.com/office/word/2010/wordprocessingDrawing" xmlns:v="urn:schemas-microsoft-com:vml" xmlns:oel="http://schemas.microsoft.com/office/2019/extlst" xmlns:o="urn:schemas-microsoft-com:office:office" xmlns:am3d="http://schemas.microsoft.com/office/drawing/2017/model3d" xmlns:aink="http://schemas.microsoft.com/office/drawing/2016/ink" xmlns:mc="http://schemas.openxmlformats.org/markup-compatibility/2006" xmlns:cx8="http://schemas.microsoft.com/office/drawing/2016/5/14/chartex" xmlns:cx7="http://schemas.microsoft.com/office/drawing/2016/5/13/chartex" xmlns:cx6="http://schemas.microsoft.com/office/drawing/2016/5/12/chartex" xmlns:cx5="http://schemas.microsoft.com/office/drawing/2016/5/11/chartex" xmlns:cx4="http://schemas.microsoft.com/office/drawing/2016/5/10/chartex" xmlns:cx3="http://schemas.microsoft.com/office/drawing/2016/5/9/chartex" xmlns:cx2="http://schemas.microsoft.com/office/drawing/2015/10/21/chartex" xmlns:cx1="http://schemas.microsoft.com/office/drawing/2015/9/8/chartex" xmlns:cx="http://schemas.microsoft.com/office/drawing/2014/chartex" xmlns:wpc="http://schemas.microsoft.com/office/word/2010/wordprocessingCanvas" xmlns="" val="0"/>
                               </a:ext>
                             </a:extLst>
                           </a:blip>
@@ -229,7 +229,7 @@
                           <a:blip r:embed="rId10">
                             <a:extLst>
                               <a:ext uri="{28A0092B-C50C-407E-A947-70E740481C1C}">
-                                <a14:useLocalDpi xmlns="" xmlns:wpc="http://schemas.microsoft.com/office/word/2010/wordprocessingCanvas" xmlns:cx="http://schemas.microsoft.com/office/drawing/2014/chartex" xmlns:cx1="http://schemas.microsoft.com/office/drawing/2015/9/8/chartex" xmlns:cx2="http://schemas.microsoft.com/office/drawing/2015/10/21/chartex" xmlns:cx3="http://schemas.microsoft.com/office/drawing/2016/5/9/chartex" xmlns:cx4="http://schemas.microsoft.com/office/drawing/2016/5/10/chartex" xmlns:cx5="http://schemas.microsoft.com/office/drawing/2016/5/11/chartex" xmlns:cx6="http://schemas.microsoft.com/office/drawing/2016/5/12/chartex" xmlns:cx7="http://schemas.microsoft.com/office/drawing/2016/5/13/chartex" xmlns:cx8="http://schemas.microsoft.com/office/drawing/2016/5/14/chartex" xmlns:mc="http://schemas.openxmlformats.org/markup-compatibility/2006" xmlns:aink="http://schemas.microsoft.com/office/drawing/2016/ink" xmlns:am3d="http://schemas.microsoft.com/office/drawing/2017/model3d" xmlns:o="urn:schemas-microsoft-com:office:office" xmlns:oel="http://schemas.microsoft.com/office/2019/extlst" xmlns:v="urn:schemas-microsoft-com:vml" xmlns:wp14="http://schemas.microsoft.com/office/word/2010/wordprocessingDrawing" xmlns:w10="urn:schemas-microsoft-com:office:word" xmlns:w="http://schemas.openxmlformats.org/wordprocessingml/2006/main" xmlns:w14="http://schemas.microsoft.com/office/word/2010/wordml" xmlns:w15="http://schemas.microsoft.com/office/word/2012/wordml" xmlns:w16cex="http://schemas.microsoft.com/office/word/2018/wordml/cex" xmlns:w16cid="http://schemas.microsoft.com/office/word/2016/wordml/cid" xmlns:w16="http://schemas.microsoft.com/office/word/2018/wordml" xmlns:w16sdtdh="http://schemas.microsoft.com/office/word/2020/wordml/sdtdatahash" xmlns:w16se="http://schemas.microsoft.com/office/word/2015/wordml/symex" xmlns:wpg="http://schemas.microsoft.com/office/word/2010/wordprocessingGroup" xmlns:wpi="http://schemas.microsoft.com/office/word/2010/wordprocessingInk" xmlns:wps="http://schemas.microsoft.com/office/word/2010/wordprocessingShape" xmlns:a14="http://schemas.microsoft.com/office/drawing/2010/main" val="0"/>
+                                <a14:useLocalDpi xmlns:a14="http://schemas.microsoft.com/office/drawing/2010/main" xmlns:wps="http://schemas.microsoft.com/office/word/2010/wordprocessingShape" xmlns:wpi="http://schemas.microsoft.com/office/word/2010/wordprocessingInk" xmlns:wpg="http://schemas.microsoft.com/office/word/2010/wordprocessingGroup" xmlns:w16se="http://schemas.microsoft.com/office/word/2015/wordml/symex" xmlns:w16sdtdh="http://schemas.microsoft.com/office/word/2020/wordml/sdtdatahash" xmlns:w16="http://schemas.microsoft.com/office/word/2018/wordml" xmlns:w16cid="http://schemas.microsoft.com/office/word/2016/wordml/cid" xmlns:w16cex="http://schemas.microsoft.com/office/word/2018/wordml/cex" xmlns:w15="http://schemas.microsoft.com/office/word/2012/wordml" xmlns:w14="http://schemas.microsoft.com/office/word/2010/wordml" xmlns:w="http://schemas.openxmlformats.org/wordprocessingml/2006/main" xmlns:w10="urn:schemas-microsoft-com:office:word" xmlns:wp14="http://schemas.microsoft.com/office/word/2010/wordprocessingDrawing" xmlns:v="urn:schemas-microsoft-com:vml" xmlns:oel="http://schemas.microsoft.com/office/2019/extlst" xmlns:o="urn:schemas-microsoft-com:office:office" xmlns:am3d="http://schemas.microsoft.com/office/drawing/2017/model3d" xmlns:aink="http://schemas.microsoft.com/office/drawing/2016/ink" xmlns:mc="http://schemas.openxmlformats.org/markup-compatibility/2006" xmlns:cx8="http://schemas.microsoft.com/office/drawing/2016/5/14/chartex" xmlns:cx7="http://schemas.microsoft.com/office/drawing/2016/5/13/chartex" xmlns:cx6="http://schemas.microsoft.com/office/drawing/2016/5/12/chartex" xmlns:cx5="http://schemas.microsoft.com/office/drawing/2016/5/11/chartex" xmlns:cx4="http://schemas.microsoft.com/office/drawing/2016/5/10/chartex" xmlns:cx3="http://schemas.microsoft.com/office/drawing/2016/5/9/chartex" xmlns:cx2="http://schemas.microsoft.com/office/drawing/2015/10/21/chartex" xmlns:cx1="http://schemas.microsoft.com/office/drawing/2015/9/8/chartex" xmlns:cx="http://schemas.microsoft.com/office/drawing/2014/chartex" xmlns:wpc="http://schemas.microsoft.com/office/word/2010/wordprocessingCanvas" xmlns="" val="0"/>
                               </a:ext>
                             </a:extLst>
                           </a:blip>
@@ -496,7 +496,7 @@
                           <a:blip r:embed="rId11">
                             <a:extLst>
                               <a:ext uri="{28A0092B-C50C-407E-A947-70E740481C1C}">
-                                <a14:useLocalDpi xmlns="" xmlns:wpc="http://schemas.microsoft.com/office/word/2010/wordprocessingCanvas" xmlns:cx="http://schemas.microsoft.com/office/drawing/2014/chartex" xmlns:cx1="http://schemas.microsoft.com/office/drawing/2015/9/8/chartex" xmlns:cx2="http://schemas.microsoft.com/office/drawing/2015/10/21/chartex" xmlns:cx3="http://schemas.microsoft.com/office/drawing/2016/5/9/chartex" xmlns:cx4="http://schemas.microsoft.com/office/drawing/2016/5/10/chartex" xmlns:cx5="http://schemas.microsoft.com/office/drawing/2016/5/11/chartex" xmlns:cx6="http://schemas.microsoft.com/office/drawing/2016/5/12/chartex" xmlns:cx7="http://schemas.microsoft.com/office/drawing/2016/5/13/chartex" xmlns:cx8="http://schemas.microsoft.com/office/drawing/2016/5/14/chartex" xmlns:mc="http://schemas.openxmlformats.org/markup-compatibility/2006" xmlns:aink="http://schemas.microsoft.com/office/drawing/2016/ink" xmlns:am3d="http://schemas.microsoft.com/office/drawing/2017/model3d" xmlns:o="urn:schemas-microsoft-com:office:office" xmlns:oel="http://schemas.microsoft.com/office/2019/extlst" xmlns:v="urn:schemas-microsoft-com:vml" xmlns:wp14="http://schemas.microsoft.com/office/word/2010/wordprocessingDrawing" xmlns:w10="urn:schemas-microsoft-com:office:word" xmlns:w="http://schemas.openxmlformats.org/wordprocessingml/2006/main" xmlns:w14="http://schemas.microsoft.com/office/word/2010/wordml" xmlns:w15="http://schemas.microsoft.com/office/word/2012/wordml" xmlns:w16cex="http://schemas.microsoft.com/office/word/2018/wordml/cex" xmlns:w16cid="http://schemas.microsoft.com/office/word/2016/wordml/cid" xmlns:w16="http://schemas.microsoft.com/office/word/2018/wordml" xmlns:w16sdtdh="http://schemas.microsoft.com/office/word/2020/wordml/sdtdatahash" xmlns:w16se="http://schemas.microsoft.com/office/word/2015/wordml/symex" xmlns:wpg="http://schemas.microsoft.com/office/word/2010/wordprocessingGroup" xmlns:wpi="http://schemas.microsoft.com/office/word/2010/wordprocessingInk" xmlns:wps="http://schemas.microsoft.com/office/word/2010/wordprocessingShape" xmlns:a14="http://schemas.microsoft.com/office/drawing/2010/main" val="0"/>
+                                <a14:useLocalDpi xmlns:a14="http://schemas.microsoft.com/office/drawing/2010/main" xmlns:wps="http://schemas.microsoft.com/office/word/2010/wordprocessingShape" xmlns:wpi="http://schemas.microsoft.com/office/word/2010/wordprocessingInk" xmlns:wpg="http://schemas.microsoft.com/office/word/2010/wordprocessingGroup" xmlns:w16se="http://schemas.microsoft.com/office/word/2015/wordml/symex" xmlns:w16sdtdh="http://schemas.microsoft.com/office/word/2020/wordml/sdtdatahash" xmlns:w16="http://schemas.microsoft.com/office/word/2018/wordml" xmlns:w16cid="http://schemas.microsoft.com/office/word/2016/wordml/cid" xmlns:w16cex="http://schemas.microsoft.com/office/word/2018/wordml/cex" xmlns:w15="http://schemas.microsoft.com/office/word/2012/wordml" xmlns:w14="http://schemas.microsoft.com/office/word/2010/wordml" xmlns:w="http://schemas.openxmlformats.org/wordprocessingml/2006/main" xmlns:w10="urn:schemas-microsoft-com:office:word" xmlns:wp14="http://schemas.microsoft.com/office/word/2010/wordprocessingDrawing" xmlns:v="urn:schemas-microsoft-com:vml" xmlns:oel="http://schemas.microsoft.com/office/2019/extlst" xmlns:o="urn:schemas-microsoft-com:office:office" xmlns:am3d="http://schemas.microsoft.com/office/drawing/2017/model3d" xmlns:aink="http://schemas.microsoft.com/office/drawing/2016/ink" xmlns:mc="http://schemas.openxmlformats.org/markup-compatibility/2006" xmlns:cx8="http://schemas.microsoft.com/office/drawing/2016/5/14/chartex" xmlns:cx7="http://schemas.microsoft.com/office/drawing/2016/5/13/chartex" xmlns:cx6="http://schemas.microsoft.com/office/drawing/2016/5/12/chartex" xmlns:cx5="http://schemas.microsoft.com/office/drawing/2016/5/11/chartex" xmlns:cx4="http://schemas.microsoft.com/office/drawing/2016/5/10/chartex" xmlns:cx3="http://schemas.microsoft.com/office/drawing/2016/5/9/chartex" xmlns:cx2="http://schemas.microsoft.com/office/drawing/2015/10/21/chartex" xmlns:cx1="http://schemas.microsoft.com/office/drawing/2015/9/8/chartex" xmlns:cx="http://schemas.microsoft.com/office/drawing/2014/chartex" xmlns:wpc="http://schemas.microsoft.com/office/word/2010/wordprocessingCanvas" xmlns="" val="0"/>
                               </a:ext>
                             </a:extLst>
                           </a:blip>
@@ -3643,7 +3643,7 @@
           <v:shape id="_x0000_i1025" type="#_x0000_t75" style="width:16.3pt;height:18.35pt" o:ole="">
             <v:imagedata r:id="rId14" o:title=""/>
           </v:shape>
-          <o:OLEObject Type="Embed" ProgID="Equation.DSMT4" ShapeID="_x0000_i1025" DrawAspect="Content" ObjectID="_1788857107" r:id="rId15"/>
+          <o:OLEObject Type="Embed" ProgID="Equation.DSMT4" ShapeID="_x0000_i1025" DrawAspect="Content" ObjectID="_1788867125" r:id="rId15"/>
         </w:object>
       </w:r>
       <w:r>
@@ -6117,7 +6117,7 @@
           <w:sz w:val="28"/>
           <w:szCs w:val="28"/>
         </w:rPr>
-        <w:t xml:space="preserve">  </w:t>
+        <w:t xml:space="preserve"> </w:t>
       </w:r>
       <w:r>
         <w:rPr>
@@ -6126,8 +6126,26 @@
           <w:sz w:val="28"/>
           <w:szCs w:val="28"/>
         </w:rPr>
+        <w:t xml:space="preserve">    </w:t>
+      </w:r>
+      <w:r>
+        <w:rPr>
+          <w:rFonts w:ascii="Times New Roman" w:hAnsi="Times New Roman" w:cs="Times New Roman"/>
+          <w:b/>
+          <w:sz w:val="28"/>
+          <w:szCs w:val="28"/>
+        </w:rPr>
+        <w:t xml:space="preserve"> </w:t>
+      </w:r>
+      <w:r>
+        <w:rPr>
+          <w:rFonts w:ascii="Times New Roman" w:hAnsi="Times New Roman" w:cs="Times New Roman"/>
+          <w:b/>
+          <w:sz w:val="28"/>
+          <w:szCs w:val="28"/>
+        </w:rPr>
         <w:pict>
-          <v:shape id="_x0000_i1026" type="#_x0000_t75" style="width:453.75pt;height:319.9pt">
+          <v:shape id="_x0000_i1026" type="#_x0000_t75" style="width:431.3pt;height:304.3pt">
             <v:imagedata r:id="rId16" o:title="1"/>
           </v:shape>
         </w:pict>
@@ -6152,7 +6170,6 @@
           <w:noProof/>
           <w:sz w:val="28"/>
         </w:rPr>
-        <w:lastRenderedPageBreak/>
         <w:t>График</w:t>
       </w:r>
       <w:r>
@@ -6223,22 +6240,6 @@
         </w:rPr>
         <w:t>Джонсона и выборки К1000</w:t>
       </w:r>
-    </w:p>
-    <w:p>
-      <w:pPr>
-        <w:pStyle w:val="af8"/>
-        <w:tabs>
-          <w:tab w:val="left" w:pos="993"/>
-          <w:tab w:val="left" w:pos="1843"/>
-        </w:tabs>
-        <w:spacing w:line="240" w:lineRule="auto"/>
-        <w:ind w:left="426"/>
-        <w:rPr>
-          <w:rFonts w:ascii="Times New Roman" w:hAnsi="Times New Roman" w:cs="Times New Roman"/>
-          <w:sz w:val="28"/>
-          <w:szCs w:val="28"/>
-        </w:rPr>
-      </w:pPr>
     </w:p>
     <w:p>
       <w:pPr>
@@ -6255,6 +6256,7 @@
         <w:ind w:left="0" w:firstLine="426"/>
         <w:rPr>
           <w:rFonts w:ascii="Times New Roman" w:hAnsi="Times New Roman" w:cs="Times New Roman"/>
+          <w:b/>
           <w:sz w:val="28"/>
           <w:szCs w:val="28"/>
         </w:rPr>
@@ -6265,7 +6267,35 @@
           <w:sz w:val="28"/>
           <w:szCs w:val="28"/>
         </w:rPr>
-        <w:t xml:space="preserve"> Опираясь на непараметрические критерии, постарайтесь подобрать модель, наилучшим образом описывающую данную выборку.</w:t>
+        <w:lastRenderedPageBreak/>
+        <w:t xml:space="preserve"> </w:t>
+      </w:r>
+      <w:r>
+        <w:rPr>
+          <w:rFonts w:ascii="Times New Roman" w:hAnsi="Times New Roman" w:cs="Times New Roman"/>
+          <w:b/>
+          <w:sz w:val="28"/>
+          <w:szCs w:val="28"/>
+        </w:rPr>
+        <w:t>Опираясь на непараметрические критерии, постарайтесь подо</w:t>
+      </w:r>
+      <w:r>
+        <w:rPr>
+          <w:rFonts w:ascii="Times New Roman" w:hAnsi="Times New Roman" w:cs="Times New Roman"/>
+          <w:b/>
+          <w:sz w:val="28"/>
+          <w:szCs w:val="28"/>
+        </w:rPr>
+        <w:t>б</w:t>
+      </w:r>
+      <w:r>
+        <w:rPr>
+          <w:rFonts w:ascii="Times New Roman" w:hAnsi="Times New Roman" w:cs="Times New Roman"/>
+          <w:b/>
+          <w:sz w:val="28"/>
+          <w:szCs w:val="28"/>
+        </w:rPr>
+        <w:t>рать модель, наилучшим образом описывающую данную выборку.</w:t>
       </w:r>
     </w:p>
     <w:p>
@@ -6372,7 +6402,16 @@
           <w:sz w:val="28"/>
           <w:szCs w:val="28"/>
         </w:rPr>
-        <w:t>(см. таблица 3)</w:t>
+        <w:t>(см. таблица 4</w:t>
+      </w:r>
+      <w:r>
+        <w:rPr>
+          <w:rFonts w:ascii="Times New Roman" w:hAnsi="Times New Roman" w:cs="Times New Roman"/>
+          <w:i/>
+          <w:sz w:val="28"/>
+          <w:szCs w:val="28"/>
+        </w:rPr>
+        <w:t>)</w:t>
       </w:r>
     </w:p>
     <w:p>
@@ -7308,7 +7347,7 @@
           <w:noProof/>
           <w:sz w:val="28"/>
         </w:rPr>
-        <w:t>3</w:t>
+        <w:t>4</w:t>
       </w:r>
       <w:r>
         <w:rPr>
@@ -7390,7 +7429,7 @@
           <w:noProof/>
           <w:sz w:val="28"/>
         </w:rPr>
-        <w:t>таблицы 3</w:t>
+        <w:t>таблицы 4</w:t>
       </w:r>
       <w:r>
         <w:rPr>
@@ -7628,15 +7667,22 @@
       <w:r>
         <w:rPr>
           <w:rFonts w:ascii="Times New Roman" w:hAnsi="Times New Roman" w:cs="Times New Roman"/>
+          <w:sz w:val="28"/>
+          <w:szCs w:val="28"/>
+        </w:rPr>
+        <w:t xml:space="preserve">                 </w:t>
+      </w:r>
+      <w:r>
+        <w:rPr>
+          <w:rFonts w:ascii="Times New Roman" w:hAnsi="Times New Roman" w:cs="Times New Roman"/>
           <w:noProof/>
           <w:sz w:val="28"/>
           <w:szCs w:val="28"/>
           <w:lang w:eastAsia="ru-RU"/>
         </w:rPr>
-        <w:lastRenderedPageBreak/>
         <w:drawing>
           <wp:inline distT="0" distB="0" distL="0" distR="0">
-            <wp:extent cx="6120130" cy="3840667"/>
+            <wp:extent cx="4440807" cy="2786813"/>
             <wp:effectExtent l="19050" t="0" r="0" b="0"/>
             <wp:docPr id="485" name="Рисунок 485"/>
             <wp:cNvGraphicFramePr>
@@ -7661,7 +7707,7 @@
                   <pic:spPr bwMode="auto">
                     <a:xfrm>
                       <a:off x="0" y="0"/>
-                      <a:ext cx="6120130" cy="3840667"/>
+                      <a:ext cx="4446337" cy="2790283"/>
                     </a:xfrm>
                     <a:prstGeom prst="rect">
                       <a:avLst/>
@@ -7763,17 +7809,6 @@
     </w:p>
     <w:p>
       <w:pPr>
-        <w:spacing w:line="240" w:lineRule="auto"/>
-        <w:jc w:val="center"/>
-        <w:rPr>
-          <w:rFonts w:ascii="Times New Roman" w:hAnsi="Times New Roman" w:cs="Times New Roman"/>
-          <w:noProof/>
-          <w:sz w:val="28"/>
-        </w:rPr>
-      </w:pPr>
-    </w:p>
-    <w:p>
-      <w:pPr>
         <w:pStyle w:val="af8"/>
         <w:tabs>
           <w:tab w:val="left" w:pos="993"/>
@@ -7794,6 +7829,7 @@
           <w:noProof/>
           <w:sz w:val="28"/>
         </w:rPr>
+        <w:lastRenderedPageBreak/>
         <w:t xml:space="preserve">Результаты попыток подобрать наилучшую параметрическую модель </w:t>
       </w:r>
       <w:r>
@@ -7803,7 +7839,16 @@
           <w:noProof/>
           <w:sz w:val="28"/>
         </w:rPr>
-        <w:t>(см. таблицу 4)</w:t>
+        <w:t>(см. таблицу 5</w:t>
+      </w:r>
+      <w:r>
+        <w:rPr>
+          <w:rFonts w:ascii="Times New Roman" w:hAnsi="Times New Roman" w:cs="Times New Roman"/>
+          <w:i/>
+          <w:noProof/>
+          <w:sz w:val="28"/>
+        </w:rPr>
+        <w:t>)</w:t>
       </w:r>
       <w:r>
         <w:rPr>
@@ -8111,7 +8156,15 @@
                 <w:color w:val="000000"/>
                 <w:lang w:eastAsia="ru-RU"/>
               </w:rPr>
-              <w:t>распределения</w:t>
+              <w:t>Р</w:t>
+            </w:r>
+            <w:r>
+              <w:rPr>
+                <w:rFonts w:ascii="Times New Roman" w:eastAsia="Times New Roman" w:hAnsi="Times New Roman" w:cs="Times New Roman"/>
+                <w:color w:val="000000"/>
+                <w:lang w:eastAsia="ru-RU"/>
+              </w:rPr>
+              <w:t>аспределения</w:t>
             </w:r>
           </w:p>
         </w:tc>
@@ -10176,7 +10229,7 @@
           <w:noProof/>
           <w:sz w:val="28"/>
         </w:rPr>
-        <w:t>4</w:t>
+        <w:t>5</w:t>
       </w:r>
       <w:r>
         <w:rPr>
@@ -10281,7 +10334,7 @@
           <w:noProof/>
           <w:sz w:val="28"/>
         </w:rPr>
-        <w:t>4</w:t>
+        <w:t>5</w:t>
       </w:r>
       <w:r>
         <w:rPr>
@@ -10372,7 +10425,6 @@
           <w:noProof/>
           <w:sz w:val="28"/>
         </w:rPr>
-        <w:lastRenderedPageBreak/>
         <w:t>До того пока</w:t>
       </w:r>
       <w:r>
@@ -10563,7 +10615,7 @@
           <w:noProof/>
           <w:sz w:val="28"/>
         </w:rPr>
-        <w:t>5</w:t>
+        <w:t>6</w:t>
       </w:r>
       <w:r>
         <w:rPr>
@@ -10791,23 +10843,6 @@
         </w:rPr>
         <w:t>.</w:t>
       </w:r>
-    </w:p>
-    <w:p>
-      <w:pPr>
-        <w:pStyle w:val="af8"/>
-        <w:tabs>
-          <w:tab w:val="left" w:pos="993"/>
-          <w:tab w:val="left" w:pos="1843"/>
-        </w:tabs>
-        <w:spacing w:line="240" w:lineRule="auto"/>
-        <w:ind w:left="0" w:firstLine="993"/>
-        <w:rPr>
-          <w:rFonts w:ascii="Times New Roman" w:hAnsi="Times New Roman" w:cs="Times New Roman"/>
-          <w:noProof/>
-          <w:sz w:val="28"/>
-          <w:szCs w:val="36"/>
-        </w:rPr>
-      </w:pPr>
     </w:p>
     <w:tbl>
       <w:tblPr>
@@ -12055,7 +12090,7 @@
           <w:noProof/>
           <w:sz w:val="28"/>
         </w:rPr>
-        <w:t>5</w:t>
+        <w:t>6</w:t>
       </w:r>
       <w:r>
         <w:rPr>
@@ -12126,21 +12161,6 @@
     </w:p>
     <w:p>
       <w:pPr>
-        <w:tabs>
-          <w:tab w:val="left" w:pos="993"/>
-          <w:tab w:val="left" w:pos="1843"/>
-        </w:tabs>
-        <w:spacing w:line="240" w:lineRule="auto"/>
-        <w:rPr>
-          <w:rFonts w:ascii="Times New Roman" w:hAnsi="Times New Roman" w:cs="Times New Roman"/>
-          <w:noProof/>
-          <w:sz w:val="28"/>
-          <w:szCs w:val="36"/>
-        </w:rPr>
-      </w:pPr>
-    </w:p>
-    <w:p>
-      <w:pPr>
         <w:spacing w:line="240" w:lineRule="auto"/>
         <w:ind w:firstLine="993"/>
         <w:rPr>
@@ -12155,6 +12175,7 @@
           <w:noProof/>
           <w:sz w:val="28"/>
         </w:rPr>
+        <w:lastRenderedPageBreak/>
         <w:t>Анологично 2 пункту, и</w:t>
       </w:r>
       <w:r>
@@ -12181,7 +12202,7 @@
           <w:noProof/>
           <w:sz w:val="28"/>
         </w:rPr>
-        <w:t>4</w:t>
+        <w:t>6</w:t>
       </w:r>
       <w:r>
         <w:rPr>
@@ -12277,7 +12298,23 @@
           <w:noProof/>
           <w:sz w:val="28"/>
         </w:rPr>
-        <w:t xml:space="preserve">Анологично 2 пункту до того пока я узнал, что данная выборка соответствуют распределению </w:t>
+        <w:t xml:space="preserve">Анологично 2 </w:t>
+      </w:r>
+      <w:r>
+        <w:rPr>
+          <w:rFonts w:ascii="Times New Roman" w:hAnsi="Times New Roman" w:cs="Times New Roman"/>
+          <w:noProof/>
+          <w:sz w:val="28"/>
+        </w:rPr>
+        <w:t xml:space="preserve"> </w:t>
+      </w:r>
+      <w:r>
+        <w:rPr>
+          <w:rFonts w:ascii="Times New Roman" w:hAnsi="Times New Roman" w:cs="Times New Roman"/>
+          <w:noProof/>
+          <w:sz w:val="28"/>
+        </w:rPr>
+        <w:t xml:space="preserve">пункту до того пока я узнал, что данная выборка соответствуют распределению </w:t>
       </w:r>
       <w:r>
         <w:rPr>
@@ -12494,7 +12531,7 @@
           <w:noProof/>
           <w:sz w:val="28"/>
         </w:rPr>
-        <w:t>6</w:t>
+        <w:t>7</w:t>
       </w:r>
       <w:r>
         <w:rPr>
@@ -12787,7 +12824,6 @@
                 <w:szCs w:val="24"/>
                 <w:lang w:eastAsia="ru-RU"/>
               </w:rPr>
-              <w:lastRenderedPageBreak/>
               <w:t xml:space="preserve">Модель </w:t>
             </w:r>
           </w:p>
@@ -14044,7 +14080,7 @@
           <w:noProof/>
           <w:sz w:val="28"/>
         </w:rPr>
-        <w:t>6</w:t>
+        <w:t>7</w:t>
       </w:r>
       <w:r>
         <w:rPr>
@@ -14148,6 +14184,14 @@
           <w:noProof/>
           <w:sz w:val="28"/>
         </w:rPr>
+        <w:t xml:space="preserve"> пункту</w:t>
+      </w:r>
+      <w:r>
+        <w:rPr>
+          <w:rFonts w:ascii="Times New Roman" w:hAnsi="Times New Roman" w:cs="Times New Roman"/>
+          <w:noProof/>
+          <w:sz w:val="28"/>
+        </w:rPr>
         <w:t xml:space="preserve">, </w:t>
       </w:r>
       <w:r>
@@ -14182,7 +14226,7 @@
           <w:noProof/>
           <w:sz w:val="28"/>
         </w:rPr>
-        <w:t>6</w:t>
+        <w:t>7</w:t>
       </w:r>
       <w:r>
         <w:rPr>
@@ -14278,7 +14322,23 @@
           <w:noProof/>
           <w:sz w:val="28"/>
         </w:rPr>
-        <w:t xml:space="preserve">Анологично 2 пункту до того пока я узнал, что данная выборка соответствуют распределению </w:t>
+        <w:t>Анологично 2 пункту</w:t>
+      </w:r>
+      <w:r>
+        <w:rPr>
+          <w:rFonts w:ascii="Times New Roman" w:hAnsi="Times New Roman" w:cs="Times New Roman"/>
+          <w:noProof/>
+          <w:sz w:val="28"/>
+        </w:rPr>
+        <w:t>,</w:t>
+      </w:r>
+      <w:r>
+        <w:rPr>
+          <w:rFonts w:ascii="Times New Roman" w:hAnsi="Times New Roman" w:cs="Times New Roman"/>
+          <w:noProof/>
+          <w:sz w:val="28"/>
+        </w:rPr>
+        <w:t xml:space="preserve"> до того пока я узнал, что данная выборка соответствуют распределению </w:t>
       </w:r>
       <w:r>
         <w:rPr>
@@ -14330,39 +14390,6 @@
         </w:rPr>
         <w:t>. В итоге я лишь нашёл только самые похожие на данное распределение.</w:t>
       </w:r>
-    </w:p>
-    <w:p>
-      <w:pPr>
-        <w:pStyle w:val="af8"/>
-        <w:tabs>
-          <w:tab w:val="left" w:pos="993"/>
-          <w:tab w:val="left" w:pos="1843"/>
-        </w:tabs>
-        <w:spacing w:line="240" w:lineRule="auto"/>
-        <w:ind w:left="0" w:firstLine="993"/>
-        <w:rPr>
-          <w:rFonts w:ascii="Times New Roman" w:hAnsi="Times New Roman" w:cs="Times New Roman"/>
-          <w:noProof/>
-          <w:sz w:val="28"/>
-          <w:szCs w:val="36"/>
-        </w:rPr>
-      </w:pPr>
-    </w:p>
-    <w:p>
-      <w:pPr>
-        <w:pStyle w:val="af8"/>
-        <w:tabs>
-          <w:tab w:val="left" w:pos="993"/>
-        </w:tabs>
-        <w:spacing w:line="240" w:lineRule="auto"/>
-        <w:ind w:left="426"/>
-        <w:rPr>
-          <w:rFonts w:ascii="Times New Roman" w:hAnsi="Times New Roman" w:cs="Times New Roman"/>
-          <w:b/>
-          <w:sz w:val="28"/>
-          <w:szCs w:val="28"/>
-        </w:rPr>
-      </w:pPr>
     </w:p>
     <w:p>
       <w:pPr>
@@ -14469,7 +14496,39 @@
           <w:sz w:val="28"/>
           <w:szCs w:val="28"/>
         </w:rPr>
-        <w:t>Действуя аналогично пункту 2. Я сделал вывод, что для данной выбо</w:t>
+        <w:t>Действуя анал</w:t>
+      </w:r>
+      <w:r>
+        <w:rPr>
+          <w:rFonts w:ascii="Times New Roman" w:hAnsi="Times New Roman" w:cs="Times New Roman"/>
+          <w:sz w:val="28"/>
+          <w:szCs w:val="28"/>
+        </w:rPr>
+        <w:t>огично</w:t>
+      </w:r>
+      <w:r>
+        <w:rPr>
+          <w:rFonts w:ascii="Times New Roman" w:hAnsi="Times New Roman" w:cs="Times New Roman"/>
+          <w:sz w:val="28"/>
+          <w:szCs w:val="28"/>
+        </w:rPr>
+        <w:t xml:space="preserve"> 2</w:t>
+      </w:r>
+      <w:r>
+        <w:rPr>
+          <w:rFonts w:ascii="Times New Roman" w:hAnsi="Times New Roman" w:cs="Times New Roman"/>
+          <w:sz w:val="28"/>
+          <w:szCs w:val="28"/>
+        </w:rPr>
+        <w:t xml:space="preserve"> пункту</w:t>
+      </w:r>
+      <w:r>
+        <w:rPr>
+          <w:rFonts w:ascii="Times New Roman" w:hAnsi="Times New Roman" w:cs="Times New Roman"/>
+          <w:sz w:val="28"/>
+          <w:szCs w:val="28"/>
+        </w:rPr>
+        <w:t>. Я сделал вывод, что для данной выбо</w:t>
       </w:r>
       <w:r>
         <w:rPr>
@@ -14510,6 +14569,7 @@
           <w:noProof/>
           <w:sz w:val="28"/>
         </w:rPr>
+        <w:lastRenderedPageBreak/>
         <w:t xml:space="preserve">Результаты попыток подобрать наилучшую параметрическую модель </w:t>
       </w:r>
       <w:r>
@@ -14528,7 +14588,7 @@
           <w:noProof/>
           <w:sz w:val="28"/>
         </w:rPr>
-        <w:t>7</w:t>
+        <w:t>8</w:t>
       </w:r>
       <w:r>
         <w:rPr>
@@ -16435,7 +16495,7 @@
           <w:noProof/>
           <w:sz w:val="28"/>
         </w:rPr>
-        <w:t>7</w:t>
+        <w:t>8</w:t>
       </w:r>
       <w:r>
         <w:rPr>
@@ -16539,6 +16599,14 @@
           <w:noProof/>
           <w:sz w:val="28"/>
         </w:rPr>
+        <w:t xml:space="preserve"> пункту</w:t>
+      </w:r>
+      <w:r>
+        <w:rPr>
+          <w:rFonts w:ascii="Times New Roman" w:hAnsi="Times New Roman" w:cs="Times New Roman"/>
+          <w:noProof/>
+          <w:sz w:val="28"/>
+        </w:rPr>
         <w:t xml:space="preserve">, </w:t>
       </w:r>
       <w:r>
@@ -16573,7 +16641,7 @@
           <w:noProof/>
           <w:sz w:val="28"/>
         </w:rPr>
-        <w:t>7</w:t>
+        <w:t>8</w:t>
       </w:r>
       <w:r>
         <w:rPr>
@@ -16645,16 +16713,7 @@
           <w:noProof/>
           <w:sz w:val="28"/>
         </w:rPr>
-        <w:t xml:space="preserve"> отвергают проверяемые гипотезы, но критерий Хи-квадрат не отвергает гипотезы. Так, как непараметрические критерии имеют </w:t>
-      </w:r>
-      <w:r>
-        <w:rPr>
-          <w:rFonts w:ascii="Times New Roman" w:hAnsi="Times New Roman" w:cs="Times New Roman"/>
-          <w:noProof/>
-          <w:sz w:val="28"/>
-        </w:rPr>
-        <w:lastRenderedPageBreak/>
-        <w:t>большую мощность при проверки сложных гипотез ясно, что данные модели не описывают данную выборку.</w:t>
+        <w:t xml:space="preserve"> отвергают проверяемые гипотезы, но критерий Хи-квадрат не отвергает гипотезы. Так, как непараметрические критерии имеют большую мощность при проверки сложных гипотез ясно, что данные модели не описывают данную выборку.</w:t>
       </w:r>
     </w:p>
     <w:p>
@@ -16678,7 +16737,23 @@
           <w:noProof/>
           <w:sz w:val="28"/>
         </w:rPr>
-        <w:t xml:space="preserve">Анологично 2 пункту до того пока я узнал, что данная выборка соответствуют распределению </w:t>
+        <w:t>Анологично 2 пункту</w:t>
+      </w:r>
+      <w:r>
+        <w:rPr>
+          <w:rFonts w:ascii="Times New Roman" w:hAnsi="Times New Roman" w:cs="Times New Roman"/>
+          <w:noProof/>
+          <w:sz w:val="28"/>
+        </w:rPr>
+        <w:t>,</w:t>
+      </w:r>
+      <w:r>
+        <w:rPr>
+          <w:rFonts w:ascii="Times New Roman" w:hAnsi="Times New Roman" w:cs="Times New Roman"/>
+          <w:noProof/>
+          <w:sz w:val="28"/>
+        </w:rPr>
+        <w:t xml:space="preserve"> до того пока я узнал, что данная выборка соответствуют распределению </w:t>
       </w:r>
       <w:r>
         <w:rPr>
@@ -16711,49 +16786,6 @@
           <w:sz w:val="28"/>
         </w:rPr>
         <w:t>. В итоге я лишь нашёл только самые похожие на данное распределение.</w:t>
-      </w:r>
-    </w:p>
-    <w:p>
-      <w:pPr>
-        <w:tabs>
-          <w:tab w:val="left" w:pos="993"/>
-          <w:tab w:val="left" w:pos="1843"/>
-        </w:tabs>
-        <w:spacing w:line="240" w:lineRule="auto"/>
-        <w:ind w:firstLine="993"/>
-        <w:rPr>
-          <w:rFonts w:ascii="Times New Roman" w:hAnsi="Times New Roman" w:cs="Times New Roman"/>
-          <w:noProof/>
-          <w:sz w:val="28"/>
-          <w:szCs w:val="36"/>
-        </w:rPr>
-      </w:pPr>
-      <w:r>
-        <w:rPr>
-          <w:rFonts w:ascii="Times New Roman" w:hAnsi="Times New Roman" w:cs="Times New Roman"/>
-          <w:noProof/>
-          <w:sz w:val="28"/>
-          <w:szCs w:val="36"/>
-        </w:rPr>
-        <w:t>Хоть в пу</w:t>
-      </w:r>
-      <w:r>
-        <w:rPr>
-          <w:rFonts w:ascii="Times New Roman" w:hAnsi="Times New Roman" w:cs="Times New Roman"/>
-          <w:noProof/>
-          <w:sz w:val="28"/>
-          <w:szCs w:val="36"/>
-        </w:rPr>
-        <w:t>нктах 2-4, не удалось найти исти</w:t>
-      </w:r>
-      <w:r>
-        <w:rPr>
-          <w:rFonts w:ascii="Times New Roman" w:hAnsi="Times New Roman" w:cs="Times New Roman"/>
-          <w:noProof/>
-          <w:sz w:val="28"/>
-          <w:szCs w:val="36"/>
-        </w:rPr>
-        <w:t>нной модели, но похожие модели подобрать удалось.</w:t>
       </w:r>
     </w:p>
     <w:p>
@@ -17034,7 +17066,7 @@
           <w:sz w:val="28"/>
           <w:szCs w:val="36"/>
         </w:rPr>
-        <w:t>8</w:t>
+        <w:t>9</w:t>
       </w:r>
       <w:r>
         <w:rPr>
@@ -17236,13 +17268,11 @@
     </w:p>
     <w:p>
       <w:pPr>
-        <w:pStyle w:val="af8"/>
         <w:tabs>
           <w:tab w:val="left" w:pos="993"/>
           <w:tab w:val="left" w:pos="1843"/>
         </w:tabs>
         <w:spacing w:line="240" w:lineRule="auto"/>
-        <w:ind w:left="0" w:firstLine="993"/>
         <w:rPr>
           <w:rFonts w:ascii="Times New Roman" w:hAnsi="Times New Roman" w:cs="Times New Roman"/>
           <w:noProof/>
@@ -17257,15 +17287,15 @@
         <w:tblLook w:val="04A0"/>
       </w:tblPr>
       <w:tblGrid>
-        <w:gridCol w:w="2137"/>
-        <w:gridCol w:w="1005"/>
-        <w:gridCol w:w="959"/>
-        <w:gridCol w:w="844"/>
-        <w:gridCol w:w="959"/>
-        <w:gridCol w:w="959"/>
-        <w:gridCol w:w="959"/>
-        <w:gridCol w:w="1073"/>
-        <w:gridCol w:w="959"/>
+        <w:gridCol w:w="2103"/>
+        <w:gridCol w:w="991"/>
+        <w:gridCol w:w="978"/>
+        <w:gridCol w:w="860"/>
+        <w:gridCol w:w="978"/>
+        <w:gridCol w:w="978"/>
+        <w:gridCol w:w="978"/>
+        <w:gridCol w:w="1095"/>
+        <w:gridCol w:w="893"/>
       </w:tblGrid>
       <w:tr>
         <w:trPr>
@@ -17273,7 +17303,7 @@
         </w:trPr>
         <w:tc>
           <w:tcPr>
-            <w:tcW w:w="2235" w:type="dxa"/>
+            <w:tcW w:w="2150" w:type="dxa"/>
             <w:vMerge w:val="restart"/>
             <w:tcBorders>
               <w:top w:val="single" w:sz="4" w:space="0" w:color="auto"/>
@@ -17304,7 +17334,7 @@
                 <w:sz w:val="24"/>
                 <w:lang w:eastAsia="ru-RU"/>
               </w:rPr>
-              <w:t>Модель распред</w:t>
+              <w:t>Модель распр</w:t>
             </w:r>
             <w:r>
               <w:rPr>
@@ -17322,31 +17352,13 @@
                 <w:sz w:val="24"/>
                 <w:lang w:eastAsia="ru-RU"/>
               </w:rPr>
-              <w:t>ления и имя в</w:t>
-            </w:r>
-            <w:r>
-              <w:rPr>
-                <w:rFonts w:ascii="Times New Roman" w:eastAsia="Times New Roman" w:hAnsi="Times New Roman" w:cs="Times New Roman"/>
-                <w:color w:val="000000"/>
-                <w:sz w:val="24"/>
-                <w:lang w:eastAsia="ru-RU"/>
-              </w:rPr>
-              <w:t>ы</w:t>
-            </w:r>
-            <w:r>
-              <w:rPr>
-                <w:rFonts w:ascii="Times New Roman" w:eastAsia="Times New Roman" w:hAnsi="Times New Roman" w:cs="Times New Roman"/>
-                <w:color w:val="000000"/>
-                <w:sz w:val="24"/>
-                <w:lang w:eastAsia="ru-RU"/>
-              </w:rPr>
-              <w:t>борки</w:t>
-            </w:r>
-          </w:p>
-        </w:tc>
-        <w:tc>
-          <w:tcPr>
-            <w:tcW w:w="1985" w:type="dxa"/>
+              <w:t>деления и имя выборки</w:t>
+            </w:r>
+          </w:p>
+        </w:tc>
+        <w:tc>
+          <w:tcPr>
+            <w:tcW w:w="1975" w:type="dxa"/>
             <w:gridSpan w:val="2"/>
             <w:tcBorders>
               <w:top w:val="single" w:sz="4" w:space="0" w:color="auto"/>
@@ -17383,7 +17395,7 @@
         </w:tc>
         <w:tc>
           <w:tcPr>
-            <w:tcW w:w="1767" w:type="dxa"/>
+            <w:tcW w:w="1813" w:type="dxa"/>
             <w:gridSpan w:val="2"/>
             <w:tcBorders>
               <w:top w:val="single" w:sz="4" w:space="0" w:color="auto"/>
@@ -17420,7 +17432,7 @@
         </w:tc>
         <w:tc>
           <w:tcPr>
-            <w:tcW w:w="1878" w:type="dxa"/>
+            <w:tcW w:w="1928" w:type="dxa"/>
             <w:gridSpan w:val="2"/>
             <w:tcBorders>
               <w:top w:val="single" w:sz="4" w:space="0" w:color="auto"/>
@@ -17457,7 +17469,7 @@
         </w:tc>
         <w:tc>
           <w:tcPr>
-            <w:tcW w:w="1989" w:type="dxa"/>
+            <w:tcW w:w="1988" w:type="dxa"/>
             <w:gridSpan w:val="2"/>
             <w:tcBorders>
               <w:top w:val="single" w:sz="4" w:space="0" w:color="auto"/>
@@ -17499,7 +17511,7 @@
         </w:trPr>
         <w:tc>
           <w:tcPr>
-            <w:tcW w:w="2235" w:type="dxa"/>
+            <w:tcW w:w="2150" w:type="dxa"/>
             <w:vMerge/>
             <w:tcBorders>
               <w:top w:val="single" w:sz="4" w:space="0" w:color="auto"/>
@@ -17524,7 +17536,7 @@
         </w:tc>
         <w:tc>
           <w:tcPr>
-            <w:tcW w:w="1046" w:type="dxa"/>
+            <w:tcW w:w="1011" w:type="dxa"/>
             <w:tcBorders>
               <w:top w:val="nil"/>
               <w:left w:val="nil"/>
@@ -17560,7 +17572,7 @@
         </w:tc>
         <w:tc>
           <w:tcPr>
-            <w:tcW w:w="939" w:type="dxa"/>
+            <w:tcW w:w="964" w:type="dxa"/>
             <w:tcBorders>
               <w:top w:val="nil"/>
               <w:left w:val="nil"/>
@@ -17596,7 +17608,7 @@
         </w:tc>
         <w:tc>
           <w:tcPr>
-            <w:tcW w:w="828" w:type="dxa"/>
+            <w:tcW w:w="849" w:type="dxa"/>
             <w:tcBorders>
               <w:top w:val="nil"/>
               <w:left w:val="nil"/>
@@ -17632,7 +17644,7 @@
         </w:tc>
         <w:tc>
           <w:tcPr>
-            <w:tcW w:w="939" w:type="dxa"/>
+            <w:tcW w:w="964" w:type="dxa"/>
             <w:tcBorders>
               <w:top w:val="nil"/>
               <w:left w:val="nil"/>
@@ -17668,7 +17680,7 @@
         </w:tc>
         <w:tc>
           <w:tcPr>
-            <w:tcW w:w="939" w:type="dxa"/>
+            <w:tcW w:w="964" w:type="dxa"/>
             <w:tcBorders>
               <w:top w:val="nil"/>
               <w:left w:val="nil"/>
@@ -17704,7 +17716,7 @@
         </w:tc>
         <w:tc>
           <w:tcPr>
-            <w:tcW w:w="939" w:type="dxa"/>
+            <w:tcW w:w="964" w:type="dxa"/>
             <w:tcBorders>
               <w:top w:val="nil"/>
               <w:left w:val="nil"/>
@@ -17740,7 +17752,7 @@
         </w:tc>
         <w:tc>
           <w:tcPr>
-            <w:tcW w:w="1050" w:type="dxa"/>
+            <w:tcW w:w="1079" w:type="dxa"/>
             <w:tcBorders>
               <w:top w:val="nil"/>
               <w:left w:val="nil"/>
@@ -17776,7 +17788,7 @@
         </w:tc>
         <w:tc>
           <w:tcPr>
-            <w:tcW w:w="939" w:type="dxa"/>
+            <w:tcW w:w="909" w:type="dxa"/>
             <w:tcBorders>
               <w:top w:val="nil"/>
               <w:left w:val="nil"/>
@@ -17817,7 +17829,7 @@
         </w:trPr>
         <w:tc>
           <w:tcPr>
-            <w:tcW w:w="2235" w:type="dxa"/>
+            <w:tcW w:w="2150" w:type="dxa"/>
             <w:tcBorders>
               <w:top w:val="nil"/>
               <w:left w:val="single" w:sz="4" w:space="0" w:color="auto"/>
@@ -17853,7 +17865,7 @@
         </w:tc>
         <w:tc>
           <w:tcPr>
-            <w:tcW w:w="1046" w:type="dxa"/>
+            <w:tcW w:w="1011" w:type="dxa"/>
             <w:tcBorders>
               <w:top w:val="nil"/>
               <w:left w:val="nil"/>
@@ -17889,7 +17901,7 @@
         </w:tc>
         <w:tc>
           <w:tcPr>
-            <w:tcW w:w="939" w:type="dxa"/>
+            <w:tcW w:w="964" w:type="dxa"/>
             <w:tcBorders>
               <w:top w:val="nil"/>
               <w:left w:val="nil"/>
@@ -17925,7 +17937,7 @@
         </w:tc>
         <w:tc>
           <w:tcPr>
-            <w:tcW w:w="828" w:type="dxa"/>
+            <w:tcW w:w="849" w:type="dxa"/>
             <w:tcBorders>
               <w:top w:val="nil"/>
               <w:left w:val="nil"/>
@@ -17961,7 +17973,7 @@
         </w:tc>
         <w:tc>
           <w:tcPr>
-            <w:tcW w:w="939" w:type="dxa"/>
+            <w:tcW w:w="964" w:type="dxa"/>
             <w:tcBorders>
               <w:top w:val="nil"/>
               <w:left w:val="nil"/>
@@ -17997,7 +18009,7 @@
         </w:tc>
         <w:tc>
           <w:tcPr>
-            <w:tcW w:w="939" w:type="dxa"/>
+            <w:tcW w:w="964" w:type="dxa"/>
             <w:tcBorders>
               <w:top w:val="nil"/>
               <w:left w:val="nil"/>
@@ -18033,7 +18045,7 @@
         </w:tc>
         <w:tc>
           <w:tcPr>
-            <w:tcW w:w="939" w:type="dxa"/>
+            <w:tcW w:w="964" w:type="dxa"/>
             <w:tcBorders>
               <w:top w:val="nil"/>
               <w:left w:val="nil"/>
@@ -18069,7 +18081,7 @@
         </w:tc>
         <w:tc>
           <w:tcPr>
-            <w:tcW w:w="1050" w:type="dxa"/>
+            <w:tcW w:w="1079" w:type="dxa"/>
             <w:tcBorders>
               <w:top w:val="nil"/>
               <w:left w:val="nil"/>
@@ -18105,7 +18117,7 @@
         </w:tc>
         <w:tc>
           <w:tcPr>
-            <w:tcW w:w="939" w:type="dxa"/>
+            <w:tcW w:w="909" w:type="dxa"/>
             <w:tcBorders>
               <w:top w:val="nil"/>
               <w:left w:val="nil"/>
@@ -18136,346 +18148,606 @@
                 <w:lang w:eastAsia="ru-RU"/>
               </w:rPr>
               <w:t>0.482</w:t>
+            </w:r>
+          </w:p>
+        </w:tc>
+      </w:tr>
+    </w:tbl>
+    <w:p>
+      <w:pPr>
+        <w:tabs>
+          <w:tab w:val="left" w:pos="993"/>
+          <w:tab w:val="left" w:pos="1843"/>
+        </w:tabs>
+        <w:spacing w:line="240" w:lineRule="auto"/>
+        <w:jc w:val="center"/>
+        <w:rPr>
+          <w:rFonts w:ascii="Times New Roman" w:hAnsi="Times New Roman" w:cs="Times New Roman"/>
+          <w:i/>
+          <w:noProof/>
+          <w:sz w:val="28"/>
+          <w:szCs w:val="36"/>
+        </w:rPr>
+      </w:pPr>
+      <w:r>
+        <w:rPr>
+          <w:rFonts w:ascii="Times New Roman" w:hAnsi="Times New Roman" w:cs="Times New Roman"/>
+          <w:i/>
+          <w:noProof/>
+          <w:sz w:val="28"/>
+          <w:szCs w:val="36"/>
+        </w:rPr>
+        <w:lastRenderedPageBreak/>
+        <w:t>Продолжение таблицы</w:t>
+      </w:r>
+    </w:p>
+    <w:tbl>
+      <w:tblPr>
+        <w:tblW w:w="9823" w:type="dxa"/>
+        <w:tblLook w:val="04A0"/>
+      </w:tblPr>
+      <w:tblGrid>
+        <w:gridCol w:w="2296"/>
+        <w:gridCol w:w="944"/>
+        <w:gridCol w:w="944"/>
+        <w:gridCol w:w="833"/>
+        <w:gridCol w:w="945"/>
+        <w:gridCol w:w="945"/>
+        <w:gridCol w:w="945"/>
+        <w:gridCol w:w="1057"/>
+        <w:gridCol w:w="945"/>
+      </w:tblGrid>
+      <w:tr>
+        <w:trPr>
+          <w:trHeight w:val="362"/>
+        </w:trPr>
+        <w:tc>
+          <w:tcPr>
+            <w:tcW w:w="2444" w:type="dxa"/>
+            <w:vMerge w:val="restart"/>
+            <w:tcBorders>
+              <w:top w:val="single" w:sz="4" w:space="0" w:color="auto"/>
+              <w:left w:val="single" w:sz="4" w:space="0" w:color="auto"/>
+              <w:bottom w:val="single" w:sz="4" w:space="0" w:color="000000"/>
+              <w:right w:val="single" w:sz="4" w:space="0" w:color="auto"/>
+            </w:tcBorders>
+            <w:shd w:val="clear" w:color="auto" w:fill="auto"/>
+            <w:noWrap/>
+            <w:vAlign w:val="center"/>
+            <w:hideMark/>
+          </w:tcPr>
+          <w:p>
+            <w:pPr>
+              <w:spacing w:after="0" w:line="240" w:lineRule="auto"/>
+              <w:jc w:val="center"/>
+              <w:rPr>
+                <w:rFonts w:ascii="Times New Roman" w:eastAsia="Times New Roman" w:hAnsi="Times New Roman" w:cs="Times New Roman"/>
+                <w:color w:val="000000"/>
+                <w:sz w:val="24"/>
+                <w:lang w:eastAsia="ru-RU"/>
+              </w:rPr>
+            </w:pPr>
+            <w:r>
+              <w:rPr>
+                <w:rFonts w:ascii="Times New Roman" w:eastAsia="Times New Roman" w:hAnsi="Times New Roman" w:cs="Times New Roman"/>
+                <w:color w:val="000000"/>
+                <w:sz w:val="24"/>
+                <w:lang w:eastAsia="ru-RU"/>
+              </w:rPr>
+              <w:t>Модель распред</w:t>
+            </w:r>
+            <w:r>
+              <w:rPr>
+                <w:rFonts w:ascii="Times New Roman" w:eastAsia="Times New Roman" w:hAnsi="Times New Roman" w:cs="Times New Roman"/>
+                <w:color w:val="000000"/>
+                <w:sz w:val="24"/>
+                <w:lang w:eastAsia="ru-RU"/>
+              </w:rPr>
+              <w:t>е</w:t>
+            </w:r>
+            <w:r>
+              <w:rPr>
+                <w:rFonts w:ascii="Times New Roman" w:eastAsia="Times New Roman" w:hAnsi="Times New Roman" w:cs="Times New Roman"/>
+                <w:color w:val="000000"/>
+                <w:sz w:val="24"/>
+                <w:lang w:eastAsia="ru-RU"/>
+              </w:rPr>
+              <w:t>ления и имя выбо</w:t>
+            </w:r>
+            <w:r>
+              <w:rPr>
+                <w:rFonts w:ascii="Times New Roman" w:eastAsia="Times New Roman" w:hAnsi="Times New Roman" w:cs="Times New Roman"/>
+                <w:color w:val="000000"/>
+                <w:sz w:val="24"/>
+                <w:lang w:eastAsia="ru-RU"/>
+              </w:rPr>
+              <w:t>р</w:t>
+            </w:r>
+            <w:r>
+              <w:rPr>
+                <w:rFonts w:ascii="Times New Roman" w:eastAsia="Times New Roman" w:hAnsi="Times New Roman" w:cs="Times New Roman"/>
+                <w:color w:val="000000"/>
+                <w:sz w:val="24"/>
+                <w:lang w:eastAsia="ru-RU"/>
+              </w:rPr>
+              <w:t>ки</w:t>
+            </w:r>
+          </w:p>
+        </w:tc>
+        <w:tc>
+          <w:tcPr>
+            <w:tcW w:w="1846" w:type="dxa"/>
+            <w:gridSpan w:val="2"/>
+            <w:tcBorders>
+              <w:top w:val="single" w:sz="4" w:space="0" w:color="auto"/>
+              <w:left w:val="nil"/>
+              <w:bottom w:val="single" w:sz="4" w:space="0" w:color="auto"/>
+              <w:right w:val="single" w:sz="4" w:space="0" w:color="auto"/>
+            </w:tcBorders>
+            <w:shd w:val="clear" w:color="auto" w:fill="auto"/>
+            <w:noWrap/>
+            <w:vAlign w:val="center"/>
+            <w:hideMark/>
+          </w:tcPr>
+          <w:p>
+            <w:pPr>
+              <w:spacing w:after="0" w:line="240" w:lineRule="auto"/>
+              <w:jc w:val="center"/>
+              <w:rPr>
+                <w:rFonts w:ascii="Times New Roman" w:eastAsia="Times New Roman" w:hAnsi="Times New Roman" w:cs="Times New Roman"/>
+                <w:color w:val="000000"/>
+                <w:sz w:val="24"/>
+                <w:lang w:eastAsia="ru-RU"/>
+              </w:rPr>
+            </w:pPr>
+            <w:r>
+              <w:rPr>
+                <w:rFonts w:ascii="Times New Roman" w:eastAsia="Times New Roman" w:hAnsi="Times New Roman" w:cs="Times New Roman"/>
+                <w:color w:val="000000"/>
+                <w:sz w:val="24"/>
+                <w:lang w:eastAsia="ru-RU"/>
+              </w:rPr>
+              <w:t>Колмогоров</w:t>
+            </w:r>
+          </w:p>
+        </w:tc>
+        <w:tc>
+          <w:tcPr>
+            <w:tcW w:w="1735" w:type="dxa"/>
+            <w:gridSpan w:val="2"/>
+            <w:tcBorders>
+              <w:top w:val="single" w:sz="4" w:space="0" w:color="auto"/>
+              <w:left w:val="nil"/>
+              <w:bottom w:val="single" w:sz="4" w:space="0" w:color="auto"/>
+              <w:right w:val="single" w:sz="4" w:space="0" w:color="auto"/>
+            </w:tcBorders>
+            <w:shd w:val="clear" w:color="auto" w:fill="auto"/>
+            <w:noWrap/>
+            <w:vAlign w:val="center"/>
+            <w:hideMark/>
+          </w:tcPr>
+          <w:p>
+            <w:pPr>
+              <w:spacing w:after="0" w:line="240" w:lineRule="auto"/>
+              <w:jc w:val="center"/>
+              <w:rPr>
+                <w:rFonts w:ascii="Times New Roman" w:eastAsia="Times New Roman" w:hAnsi="Times New Roman" w:cs="Times New Roman"/>
+                <w:color w:val="000000"/>
+                <w:sz w:val="24"/>
+                <w:lang w:eastAsia="ru-RU"/>
+              </w:rPr>
+            </w:pPr>
+            <w:r>
+              <w:rPr>
+                <w:rFonts w:ascii="Times New Roman" w:eastAsia="Times New Roman" w:hAnsi="Times New Roman" w:cs="Times New Roman"/>
+                <w:color w:val="000000"/>
+                <w:sz w:val="24"/>
+                <w:lang w:eastAsia="ru-RU"/>
+              </w:rPr>
+              <w:t>КМС</w:t>
+            </w:r>
+          </w:p>
+        </w:tc>
+        <w:tc>
+          <w:tcPr>
+            <w:tcW w:w="1844" w:type="dxa"/>
+            <w:gridSpan w:val="2"/>
+            <w:tcBorders>
+              <w:top w:val="single" w:sz="4" w:space="0" w:color="auto"/>
+              <w:left w:val="nil"/>
+              <w:bottom w:val="single" w:sz="4" w:space="0" w:color="auto"/>
+              <w:right w:val="single" w:sz="4" w:space="0" w:color="auto"/>
+            </w:tcBorders>
+            <w:shd w:val="clear" w:color="auto" w:fill="auto"/>
+            <w:noWrap/>
+            <w:vAlign w:val="center"/>
+            <w:hideMark/>
+          </w:tcPr>
+          <w:p>
+            <w:pPr>
+              <w:spacing w:after="0" w:line="240" w:lineRule="auto"/>
+              <w:jc w:val="center"/>
+              <w:rPr>
+                <w:rFonts w:ascii="Times New Roman" w:eastAsia="Times New Roman" w:hAnsi="Times New Roman" w:cs="Times New Roman"/>
+                <w:color w:val="000000"/>
+                <w:sz w:val="24"/>
+                <w:lang w:eastAsia="ru-RU"/>
+              </w:rPr>
+            </w:pPr>
+            <w:r>
+              <w:rPr>
+                <w:rFonts w:ascii="Times New Roman" w:eastAsia="Times New Roman" w:hAnsi="Times New Roman" w:cs="Times New Roman"/>
+                <w:color w:val="000000"/>
+                <w:sz w:val="24"/>
+                <w:lang w:eastAsia="ru-RU"/>
+              </w:rPr>
+              <w:t>АД</w:t>
+            </w:r>
+          </w:p>
+        </w:tc>
+        <w:tc>
+          <w:tcPr>
+            <w:tcW w:w="1954" w:type="dxa"/>
+            <w:gridSpan w:val="2"/>
+            <w:tcBorders>
+              <w:top w:val="single" w:sz="4" w:space="0" w:color="auto"/>
+              <w:left w:val="nil"/>
+              <w:bottom w:val="single" w:sz="4" w:space="0" w:color="auto"/>
+              <w:right w:val="single" w:sz="4" w:space="0" w:color="auto"/>
+            </w:tcBorders>
+            <w:shd w:val="clear" w:color="auto" w:fill="auto"/>
+            <w:noWrap/>
+            <w:vAlign w:val="center"/>
+            <w:hideMark/>
+          </w:tcPr>
+          <w:p>
+            <w:pPr>
+              <w:spacing w:after="0" w:line="240" w:lineRule="auto"/>
+              <w:jc w:val="center"/>
+              <w:rPr>
+                <w:rFonts w:ascii="Times New Roman" w:eastAsia="Times New Roman" w:hAnsi="Times New Roman" w:cs="Times New Roman"/>
+                <w:color w:val="000000"/>
+                <w:sz w:val="24"/>
+                <w:lang w:eastAsia="ru-RU"/>
+              </w:rPr>
+            </w:pPr>
+            <w:r>
+              <w:rPr>
+                <w:rFonts w:ascii="Times New Roman" w:eastAsia="Times New Roman" w:hAnsi="Times New Roman" w:cs="Times New Roman"/>
+                <w:color w:val="000000"/>
+                <w:sz w:val="24"/>
+                <w:lang w:eastAsia="ru-RU"/>
+              </w:rPr>
+              <w:t>Хи-квадарат</w:t>
             </w:r>
           </w:p>
         </w:tc>
       </w:tr>
       <w:tr>
         <w:trPr>
-          <w:trHeight w:val="373"/>
+          <w:trHeight w:val="362"/>
         </w:trPr>
         <w:tc>
           <w:tcPr>
-            <w:tcW w:w="2235" w:type="dxa"/>
-            <w:tcBorders>
-              <w:top w:val="nil"/>
+            <w:tcW w:w="2444" w:type="dxa"/>
+            <w:vMerge/>
+            <w:tcBorders>
+              <w:top w:val="single" w:sz="4" w:space="0" w:color="auto"/>
               <w:left w:val="single" w:sz="4" w:space="0" w:color="auto"/>
-              <w:bottom w:val="single" w:sz="4" w:space="0" w:color="auto"/>
-              <w:right w:val="single" w:sz="4" w:space="0" w:color="auto"/>
-            </w:tcBorders>
-            <w:shd w:val="clear" w:color="auto" w:fill="auto"/>
-            <w:noWrap/>
-            <w:vAlign w:val="center"/>
-            <w:hideMark/>
-          </w:tcPr>
-          <w:p>
-            <w:pPr>
-              <w:spacing w:after="0" w:line="240" w:lineRule="auto"/>
-              <w:jc w:val="center"/>
-              <w:rPr>
-                <w:rFonts w:ascii="Times New Roman" w:eastAsia="Times New Roman" w:hAnsi="Times New Roman" w:cs="Times New Roman"/>
-                <w:color w:val="000000"/>
-                <w:sz w:val="24"/>
-                <w:lang w:eastAsia="ru-RU"/>
-              </w:rPr>
-            </w:pPr>
-            <w:r>
-              <w:rPr>
-                <w:rFonts w:ascii="Times New Roman" w:eastAsia="Times New Roman" w:hAnsi="Times New Roman" w:cs="Times New Roman"/>
-                <w:color w:val="000000"/>
-                <w:sz w:val="24"/>
-                <w:lang w:eastAsia="ru-RU"/>
-              </w:rPr>
-              <w:t>a1 (model_2)</w:t>
-            </w:r>
-          </w:p>
-        </w:tc>
-        <w:tc>
-          <w:tcPr>
-            <w:tcW w:w="1046" w:type="dxa"/>
-            <w:tcBorders>
-              <w:top w:val="nil"/>
-              <w:left w:val="nil"/>
-              <w:bottom w:val="single" w:sz="4" w:space="0" w:color="auto"/>
-              <w:right w:val="single" w:sz="4" w:space="0" w:color="auto"/>
-            </w:tcBorders>
-            <w:shd w:val="clear" w:color="auto" w:fill="auto"/>
-            <w:noWrap/>
-            <w:vAlign w:val="center"/>
-            <w:hideMark/>
-          </w:tcPr>
-          <w:p>
-            <w:pPr>
-              <w:spacing w:after="0" w:line="240" w:lineRule="auto"/>
-              <w:jc w:val="center"/>
-              <w:rPr>
-                <w:rFonts w:ascii="Times New Roman" w:eastAsia="Times New Roman" w:hAnsi="Times New Roman" w:cs="Times New Roman"/>
-                <w:color w:val="000000"/>
-                <w:sz w:val="24"/>
-                <w:lang w:eastAsia="ru-RU"/>
-              </w:rPr>
-            </w:pPr>
-            <w:r>
-              <w:rPr>
-                <w:rFonts w:ascii="Times New Roman" w:eastAsia="Times New Roman" w:hAnsi="Times New Roman" w:cs="Times New Roman"/>
-                <w:color w:val="000000"/>
-                <w:sz w:val="24"/>
-                <w:lang w:eastAsia="ru-RU"/>
-              </w:rPr>
-              <w:t>0.63580</w:t>
-            </w:r>
-          </w:p>
-        </w:tc>
-        <w:tc>
-          <w:tcPr>
-            <w:tcW w:w="939" w:type="dxa"/>
-            <w:tcBorders>
-              <w:top w:val="nil"/>
-              <w:left w:val="nil"/>
-              <w:bottom w:val="single" w:sz="4" w:space="0" w:color="auto"/>
-              <w:right w:val="single" w:sz="4" w:space="0" w:color="auto"/>
-            </w:tcBorders>
-            <w:shd w:val="clear" w:color="auto" w:fill="auto"/>
-            <w:noWrap/>
-            <w:vAlign w:val="center"/>
-            <w:hideMark/>
-          </w:tcPr>
-          <w:p>
-            <w:pPr>
-              <w:spacing w:after="0" w:line="240" w:lineRule="auto"/>
-              <w:jc w:val="center"/>
-              <w:rPr>
-                <w:rFonts w:ascii="Times New Roman" w:eastAsia="Times New Roman" w:hAnsi="Times New Roman" w:cs="Times New Roman"/>
-                <w:color w:val="000000"/>
-                <w:sz w:val="24"/>
-                <w:lang w:eastAsia="ru-RU"/>
-              </w:rPr>
-            </w:pPr>
-            <w:r>
-              <w:rPr>
-                <w:rFonts w:ascii="Times New Roman" w:eastAsia="Times New Roman" w:hAnsi="Times New Roman" w:cs="Times New Roman"/>
-                <w:color w:val="000000"/>
-                <w:sz w:val="24"/>
-                <w:lang w:eastAsia="ru-RU"/>
-              </w:rPr>
-              <w:t>0.81362</w:t>
-            </w:r>
-          </w:p>
-        </w:tc>
-        <w:tc>
-          <w:tcPr>
-            <w:tcW w:w="828" w:type="dxa"/>
-            <w:tcBorders>
-              <w:top w:val="nil"/>
-              <w:left w:val="nil"/>
-              <w:bottom w:val="single" w:sz="4" w:space="0" w:color="auto"/>
-              <w:right w:val="single" w:sz="4" w:space="0" w:color="auto"/>
-            </w:tcBorders>
-            <w:shd w:val="clear" w:color="auto" w:fill="auto"/>
-            <w:noWrap/>
-            <w:vAlign w:val="center"/>
-            <w:hideMark/>
-          </w:tcPr>
-          <w:p>
-            <w:pPr>
-              <w:spacing w:after="0" w:line="240" w:lineRule="auto"/>
-              <w:jc w:val="center"/>
-              <w:rPr>
-                <w:rFonts w:ascii="Times New Roman" w:eastAsia="Times New Roman" w:hAnsi="Times New Roman" w:cs="Times New Roman"/>
-                <w:color w:val="000000"/>
-                <w:sz w:val="24"/>
-                <w:lang w:eastAsia="ru-RU"/>
-              </w:rPr>
-            </w:pPr>
-            <w:r>
-              <w:rPr>
-                <w:rFonts w:ascii="Times New Roman" w:eastAsia="Times New Roman" w:hAnsi="Times New Roman" w:cs="Times New Roman"/>
-                <w:color w:val="000000"/>
-                <w:sz w:val="24"/>
-                <w:lang w:eastAsia="ru-RU"/>
-              </w:rPr>
-              <w:t>0.0593</w:t>
-            </w:r>
-          </w:p>
-        </w:tc>
-        <w:tc>
-          <w:tcPr>
-            <w:tcW w:w="939" w:type="dxa"/>
-            <w:tcBorders>
-              <w:top w:val="nil"/>
-              <w:left w:val="nil"/>
-              <w:bottom w:val="single" w:sz="4" w:space="0" w:color="auto"/>
-              <w:right w:val="single" w:sz="4" w:space="0" w:color="auto"/>
-            </w:tcBorders>
-            <w:shd w:val="clear" w:color="auto" w:fill="auto"/>
-            <w:noWrap/>
-            <w:vAlign w:val="center"/>
-            <w:hideMark/>
-          </w:tcPr>
-          <w:p>
-            <w:pPr>
-              <w:spacing w:after="0" w:line="240" w:lineRule="auto"/>
-              <w:jc w:val="center"/>
-              <w:rPr>
-                <w:rFonts w:ascii="Times New Roman" w:eastAsia="Times New Roman" w:hAnsi="Times New Roman" w:cs="Times New Roman"/>
-                <w:color w:val="000000"/>
-                <w:sz w:val="24"/>
-                <w:lang w:eastAsia="ru-RU"/>
-              </w:rPr>
-            </w:pPr>
-            <w:r>
-              <w:rPr>
-                <w:rFonts w:ascii="Times New Roman" w:eastAsia="Times New Roman" w:hAnsi="Times New Roman" w:cs="Times New Roman"/>
-                <w:color w:val="000000"/>
-                <w:sz w:val="24"/>
-                <w:lang w:eastAsia="ru-RU"/>
-              </w:rPr>
-              <w:t>0.81836</w:t>
-            </w:r>
-          </w:p>
-        </w:tc>
-        <w:tc>
-          <w:tcPr>
-            <w:tcW w:w="939" w:type="dxa"/>
-            <w:tcBorders>
-              <w:top w:val="nil"/>
-              <w:left w:val="nil"/>
-              <w:bottom w:val="single" w:sz="4" w:space="0" w:color="auto"/>
-              <w:right w:val="single" w:sz="4" w:space="0" w:color="auto"/>
-            </w:tcBorders>
-            <w:shd w:val="clear" w:color="auto" w:fill="auto"/>
-            <w:noWrap/>
-            <w:vAlign w:val="center"/>
-            <w:hideMark/>
-          </w:tcPr>
-          <w:p>
-            <w:pPr>
-              <w:spacing w:after="0" w:line="240" w:lineRule="auto"/>
-              <w:jc w:val="center"/>
-              <w:rPr>
-                <w:rFonts w:ascii="Times New Roman" w:eastAsia="Times New Roman" w:hAnsi="Times New Roman" w:cs="Times New Roman"/>
-                <w:color w:val="000000"/>
-                <w:sz w:val="24"/>
-                <w:lang w:eastAsia="ru-RU"/>
-              </w:rPr>
-            </w:pPr>
-            <w:r>
-              <w:rPr>
-                <w:rFonts w:ascii="Times New Roman" w:eastAsia="Times New Roman" w:hAnsi="Times New Roman" w:cs="Times New Roman"/>
-                <w:color w:val="000000"/>
-                <w:sz w:val="24"/>
-                <w:lang w:eastAsia="ru-RU"/>
-              </w:rPr>
-              <w:t>0.56499</w:t>
-            </w:r>
-          </w:p>
-        </w:tc>
-        <w:tc>
-          <w:tcPr>
-            <w:tcW w:w="939" w:type="dxa"/>
-            <w:tcBorders>
-              <w:top w:val="nil"/>
-              <w:left w:val="nil"/>
-              <w:bottom w:val="single" w:sz="4" w:space="0" w:color="auto"/>
-              <w:right w:val="single" w:sz="4" w:space="0" w:color="auto"/>
-            </w:tcBorders>
-            <w:shd w:val="clear" w:color="auto" w:fill="auto"/>
-            <w:noWrap/>
-            <w:vAlign w:val="center"/>
-            <w:hideMark/>
-          </w:tcPr>
-          <w:p>
-            <w:pPr>
-              <w:spacing w:after="0" w:line="240" w:lineRule="auto"/>
-              <w:jc w:val="center"/>
-              <w:rPr>
-                <w:rFonts w:ascii="Times New Roman" w:eastAsia="Times New Roman" w:hAnsi="Times New Roman" w:cs="Times New Roman"/>
-                <w:color w:val="000000"/>
-                <w:sz w:val="24"/>
-                <w:lang w:eastAsia="ru-RU"/>
-              </w:rPr>
-            </w:pPr>
-            <w:r>
-              <w:rPr>
-                <w:rFonts w:ascii="Times New Roman" w:eastAsia="Times New Roman" w:hAnsi="Times New Roman" w:cs="Times New Roman"/>
-                <w:color w:val="000000"/>
-                <w:sz w:val="24"/>
-                <w:lang w:eastAsia="ru-RU"/>
-              </w:rPr>
-              <w:t>0.68168</w:t>
-            </w:r>
-          </w:p>
-        </w:tc>
-        <w:tc>
-          <w:tcPr>
-            <w:tcW w:w="1050" w:type="dxa"/>
-            <w:tcBorders>
-              <w:top w:val="nil"/>
-              <w:left w:val="nil"/>
-              <w:bottom w:val="single" w:sz="4" w:space="0" w:color="auto"/>
-              <w:right w:val="single" w:sz="4" w:space="0" w:color="auto"/>
-            </w:tcBorders>
-            <w:shd w:val="clear" w:color="auto" w:fill="auto"/>
-            <w:noWrap/>
-            <w:vAlign w:val="center"/>
-            <w:hideMark/>
-          </w:tcPr>
-          <w:p>
-            <w:pPr>
-              <w:spacing w:after="0" w:line="240" w:lineRule="auto"/>
-              <w:jc w:val="center"/>
-              <w:rPr>
-                <w:rFonts w:ascii="Times New Roman" w:eastAsia="Times New Roman" w:hAnsi="Times New Roman" w:cs="Times New Roman"/>
-                <w:color w:val="000000"/>
-                <w:sz w:val="24"/>
-                <w:lang w:eastAsia="ru-RU"/>
-              </w:rPr>
-            </w:pPr>
-            <w:r>
-              <w:rPr>
-                <w:rFonts w:ascii="Times New Roman" w:eastAsia="Times New Roman" w:hAnsi="Times New Roman" w:cs="Times New Roman"/>
-                <w:color w:val="000000"/>
-                <w:sz w:val="24"/>
-                <w:lang w:eastAsia="ru-RU"/>
-              </w:rPr>
-              <w:t>12.551</w:t>
-            </w:r>
-          </w:p>
-        </w:tc>
-        <w:tc>
-          <w:tcPr>
-            <w:tcW w:w="939" w:type="dxa"/>
-            <w:tcBorders>
-              <w:top w:val="nil"/>
-              <w:left w:val="nil"/>
-              <w:bottom w:val="single" w:sz="4" w:space="0" w:color="auto"/>
-              <w:right w:val="single" w:sz="4" w:space="0" w:color="auto"/>
-            </w:tcBorders>
-            <w:shd w:val="clear" w:color="auto" w:fill="auto"/>
-            <w:noWrap/>
-            <w:vAlign w:val="center"/>
-            <w:hideMark/>
-          </w:tcPr>
-          <w:p>
-            <w:pPr>
-              <w:spacing w:after="0" w:line="240" w:lineRule="auto"/>
-              <w:jc w:val="center"/>
-              <w:rPr>
-                <w:rFonts w:ascii="Times New Roman" w:eastAsia="Times New Roman" w:hAnsi="Times New Roman" w:cs="Times New Roman"/>
-                <w:color w:val="000000"/>
-                <w:sz w:val="24"/>
-                <w:lang w:eastAsia="ru-RU"/>
-              </w:rPr>
-            </w:pPr>
-            <w:r>
-              <w:rPr>
-                <w:rFonts w:ascii="Times New Roman" w:eastAsia="Times New Roman" w:hAnsi="Times New Roman" w:cs="Times New Roman"/>
-                <w:color w:val="000000"/>
-                <w:sz w:val="24"/>
-                <w:lang w:eastAsia="ru-RU"/>
-              </w:rPr>
-              <w:t>0.56214</w:t>
+              <w:bottom w:val="single" w:sz="4" w:space="0" w:color="000000"/>
+              <w:right w:val="single" w:sz="4" w:space="0" w:color="auto"/>
+            </w:tcBorders>
+            <w:vAlign w:val="center"/>
+            <w:hideMark/>
+          </w:tcPr>
+          <w:p>
+            <w:pPr>
+              <w:spacing w:after="0" w:line="240" w:lineRule="auto"/>
+              <w:rPr>
+                <w:rFonts w:ascii="Times New Roman" w:eastAsia="Times New Roman" w:hAnsi="Times New Roman" w:cs="Times New Roman"/>
+                <w:color w:val="000000"/>
+                <w:sz w:val="24"/>
+                <w:lang w:eastAsia="ru-RU"/>
+              </w:rPr>
+            </w:pPr>
+          </w:p>
+        </w:tc>
+        <w:tc>
+          <w:tcPr>
+            <w:tcW w:w="923" w:type="dxa"/>
+            <w:tcBorders>
+              <w:top w:val="nil"/>
+              <w:left w:val="nil"/>
+              <w:bottom w:val="single" w:sz="4" w:space="0" w:color="auto"/>
+              <w:right w:val="single" w:sz="4" w:space="0" w:color="auto"/>
+            </w:tcBorders>
+            <w:shd w:val="clear" w:color="auto" w:fill="auto"/>
+            <w:noWrap/>
+            <w:vAlign w:val="center"/>
+            <w:hideMark/>
+          </w:tcPr>
+          <w:p>
+            <w:pPr>
+              <w:spacing w:after="0" w:line="240" w:lineRule="auto"/>
+              <w:jc w:val="center"/>
+              <w:rPr>
+                <w:rFonts w:ascii="Times New Roman" w:eastAsia="Times New Roman" w:hAnsi="Times New Roman" w:cs="Times New Roman"/>
+                <w:color w:val="000000"/>
+                <w:sz w:val="24"/>
+                <w:lang w:eastAsia="ru-RU"/>
+              </w:rPr>
+            </w:pPr>
+            <w:r>
+              <w:rPr>
+                <w:rFonts w:ascii="Times New Roman" w:eastAsia="Times New Roman" w:hAnsi="Times New Roman" w:cs="Times New Roman"/>
+                <w:color w:val="000000"/>
+                <w:sz w:val="24"/>
+                <w:lang w:eastAsia="ru-RU"/>
+              </w:rPr>
+              <w:t>S</w:t>
+            </w:r>
+          </w:p>
+        </w:tc>
+        <w:tc>
+          <w:tcPr>
+            <w:tcW w:w="923" w:type="dxa"/>
+            <w:tcBorders>
+              <w:top w:val="nil"/>
+              <w:left w:val="nil"/>
+              <w:bottom w:val="single" w:sz="4" w:space="0" w:color="auto"/>
+              <w:right w:val="single" w:sz="4" w:space="0" w:color="auto"/>
+            </w:tcBorders>
+            <w:shd w:val="clear" w:color="auto" w:fill="auto"/>
+            <w:noWrap/>
+            <w:vAlign w:val="center"/>
+            <w:hideMark/>
+          </w:tcPr>
+          <w:p>
+            <w:pPr>
+              <w:spacing w:after="0" w:line="240" w:lineRule="auto"/>
+              <w:jc w:val="center"/>
+              <w:rPr>
+                <w:rFonts w:ascii="Times New Roman" w:eastAsia="Times New Roman" w:hAnsi="Times New Roman" w:cs="Times New Roman"/>
+                <w:color w:val="000000"/>
+                <w:sz w:val="24"/>
+                <w:lang w:eastAsia="ru-RU"/>
+              </w:rPr>
+            </w:pPr>
+            <w:r>
+              <w:rPr>
+                <w:rFonts w:ascii="Times New Roman" w:eastAsia="Times New Roman" w:hAnsi="Times New Roman" w:cs="Times New Roman"/>
+                <w:color w:val="000000"/>
+                <w:sz w:val="24"/>
+                <w:lang w:eastAsia="ru-RU"/>
+              </w:rPr>
+              <w:t>P</w:t>
+            </w:r>
+          </w:p>
+        </w:tc>
+        <w:tc>
+          <w:tcPr>
+            <w:tcW w:w="813" w:type="dxa"/>
+            <w:tcBorders>
+              <w:top w:val="nil"/>
+              <w:left w:val="nil"/>
+              <w:bottom w:val="single" w:sz="4" w:space="0" w:color="auto"/>
+              <w:right w:val="single" w:sz="4" w:space="0" w:color="auto"/>
+            </w:tcBorders>
+            <w:shd w:val="clear" w:color="auto" w:fill="auto"/>
+            <w:noWrap/>
+            <w:vAlign w:val="center"/>
+            <w:hideMark/>
+          </w:tcPr>
+          <w:p>
+            <w:pPr>
+              <w:spacing w:after="0" w:line="240" w:lineRule="auto"/>
+              <w:jc w:val="center"/>
+              <w:rPr>
+                <w:rFonts w:ascii="Times New Roman" w:eastAsia="Times New Roman" w:hAnsi="Times New Roman" w:cs="Times New Roman"/>
+                <w:color w:val="000000"/>
+                <w:sz w:val="24"/>
+                <w:lang w:eastAsia="ru-RU"/>
+              </w:rPr>
+            </w:pPr>
+            <w:r>
+              <w:rPr>
+                <w:rFonts w:ascii="Times New Roman" w:eastAsia="Times New Roman" w:hAnsi="Times New Roman" w:cs="Times New Roman"/>
+                <w:color w:val="000000"/>
+                <w:sz w:val="24"/>
+                <w:lang w:eastAsia="ru-RU"/>
+              </w:rPr>
+              <w:t>S</w:t>
+            </w:r>
+          </w:p>
+        </w:tc>
+        <w:tc>
+          <w:tcPr>
+            <w:tcW w:w="922" w:type="dxa"/>
+            <w:tcBorders>
+              <w:top w:val="nil"/>
+              <w:left w:val="nil"/>
+              <w:bottom w:val="single" w:sz="4" w:space="0" w:color="auto"/>
+              <w:right w:val="single" w:sz="4" w:space="0" w:color="auto"/>
+            </w:tcBorders>
+            <w:shd w:val="clear" w:color="auto" w:fill="auto"/>
+            <w:noWrap/>
+            <w:vAlign w:val="center"/>
+            <w:hideMark/>
+          </w:tcPr>
+          <w:p>
+            <w:pPr>
+              <w:spacing w:after="0" w:line="240" w:lineRule="auto"/>
+              <w:jc w:val="center"/>
+              <w:rPr>
+                <w:rFonts w:ascii="Times New Roman" w:eastAsia="Times New Roman" w:hAnsi="Times New Roman" w:cs="Times New Roman"/>
+                <w:color w:val="000000"/>
+                <w:sz w:val="24"/>
+                <w:lang w:eastAsia="ru-RU"/>
+              </w:rPr>
+            </w:pPr>
+            <w:r>
+              <w:rPr>
+                <w:rFonts w:ascii="Times New Roman" w:eastAsia="Times New Roman" w:hAnsi="Times New Roman" w:cs="Times New Roman"/>
+                <w:color w:val="000000"/>
+                <w:sz w:val="24"/>
+                <w:lang w:eastAsia="ru-RU"/>
+              </w:rPr>
+              <w:t>P</w:t>
+            </w:r>
+          </w:p>
+        </w:tc>
+        <w:tc>
+          <w:tcPr>
+            <w:tcW w:w="922" w:type="dxa"/>
+            <w:tcBorders>
+              <w:top w:val="nil"/>
+              <w:left w:val="nil"/>
+              <w:bottom w:val="single" w:sz="4" w:space="0" w:color="auto"/>
+              <w:right w:val="single" w:sz="4" w:space="0" w:color="auto"/>
+            </w:tcBorders>
+            <w:shd w:val="clear" w:color="auto" w:fill="auto"/>
+            <w:noWrap/>
+            <w:vAlign w:val="center"/>
+            <w:hideMark/>
+          </w:tcPr>
+          <w:p>
+            <w:pPr>
+              <w:spacing w:after="0" w:line="240" w:lineRule="auto"/>
+              <w:jc w:val="center"/>
+              <w:rPr>
+                <w:rFonts w:ascii="Times New Roman" w:eastAsia="Times New Roman" w:hAnsi="Times New Roman" w:cs="Times New Roman"/>
+                <w:color w:val="000000"/>
+                <w:sz w:val="24"/>
+                <w:lang w:eastAsia="ru-RU"/>
+              </w:rPr>
+            </w:pPr>
+            <w:r>
+              <w:rPr>
+                <w:rFonts w:ascii="Times New Roman" w:eastAsia="Times New Roman" w:hAnsi="Times New Roman" w:cs="Times New Roman"/>
+                <w:color w:val="000000"/>
+                <w:sz w:val="24"/>
+                <w:lang w:eastAsia="ru-RU"/>
+              </w:rPr>
+              <w:t>S</w:t>
+            </w:r>
+          </w:p>
+        </w:tc>
+        <w:tc>
+          <w:tcPr>
+            <w:tcW w:w="922" w:type="dxa"/>
+            <w:tcBorders>
+              <w:top w:val="nil"/>
+              <w:left w:val="nil"/>
+              <w:bottom w:val="single" w:sz="4" w:space="0" w:color="auto"/>
+              <w:right w:val="single" w:sz="4" w:space="0" w:color="auto"/>
+            </w:tcBorders>
+            <w:shd w:val="clear" w:color="auto" w:fill="auto"/>
+            <w:noWrap/>
+            <w:vAlign w:val="center"/>
+            <w:hideMark/>
+          </w:tcPr>
+          <w:p>
+            <w:pPr>
+              <w:spacing w:after="0" w:line="240" w:lineRule="auto"/>
+              <w:jc w:val="center"/>
+              <w:rPr>
+                <w:rFonts w:ascii="Times New Roman" w:eastAsia="Times New Roman" w:hAnsi="Times New Roman" w:cs="Times New Roman"/>
+                <w:color w:val="000000"/>
+                <w:sz w:val="24"/>
+                <w:lang w:eastAsia="ru-RU"/>
+              </w:rPr>
+            </w:pPr>
+            <w:r>
+              <w:rPr>
+                <w:rFonts w:ascii="Times New Roman" w:eastAsia="Times New Roman" w:hAnsi="Times New Roman" w:cs="Times New Roman"/>
+                <w:color w:val="000000"/>
+                <w:sz w:val="24"/>
+                <w:lang w:eastAsia="ru-RU"/>
+              </w:rPr>
+              <w:t>P</w:t>
+            </w:r>
+          </w:p>
+        </w:tc>
+        <w:tc>
+          <w:tcPr>
+            <w:tcW w:w="1032" w:type="dxa"/>
+            <w:tcBorders>
+              <w:top w:val="nil"/>
+              <w:left w:val="nil"/>
+              <w:bottom w:val="single" w:sz="4" w:space="0" w:color="auto"/>
+              <w:right w:val="single" w:sz="4" w:space="0" w:color="auto"/>
+            </w:tcBorders>
+            <w:shd w:val="clear" w:color="auto" w:fill="auto"/>
+            <w:noWrap/>
+            <w:vAlign w:val="center"/>
+            <w:hideMark/>
+          </w:tcPr>
+          <w:p>
+            <w:pPr>
+              <w:spacing w:after="0" w:line="240" w:lineRule="auto"/>
+              <w:jc w:val="center"/>
+              <w:rPr>
+                <w:rFonts w:ascii="Times New Roman" w:eastAsia="Times New Roman" w:hAnsi="Times New Roman" w:cs="Times New Roman"/>
+                <w:color w:val="000000"/>
+                <w:sz w:val="24"/>
+                <w:lang w:eastAsia="ru-RU"/>
+              </w:rPr>
+            </w:pPr>
+            <w:r>
+              <w:rPr>
+                <w:rFonts w:ascii="Times New Roman" w:eastAsia="Times New Roman" w:hAnsi="Times New Roman" w:cs="Times New Roman"/>
+                <w:color w:val="000000"/>
+                <w:sz w:val="24"/>
+                <w:lang w:eastAsia="ru-RU"/>
+              </w:rPr>
+              <w:t>S</w:t>
+            </w:r>
+          </w:p>
+        </w:tc>
+        <w:tc>
+          <w:tcPr>
+            <w:tcW w:w="922" w:type="dxa"/>
+            <w:tcBorders>
+              <w:top w:val="nil"/>
+              <w:left w:val="nil"/>
+              <w:bottom w:val="single" w:sz="4" w:space="0" w:color="auto"/>
+              <w:right w:val="single" w:sz="4" w:space="0" w:color="auto"/>
+            </w:tcBorders>
+            <w:shd w:val="clear" w:color="auto" w:fill="auto"/>
+            <w:noWrap/>
+            <w:vAlign w:val="center"/>
+            <w:hideMark/>
+          </w:tcPr>
+          <w:p>
+            <w:pPr>
+              <w:spacing w:after="0" w:line="240" w:lineRule="auto"/>
+              <w:jc w:val="center"/>
+              <w:rPr>
+                <w:rFonts w:ascii="Times New Roman" w:eastAsia="Times New Roman" w:hAnsi="Times New Roman" w:cs="Times New Roman"/>
+                <w:color w:val="000000"/>
+                <w:sz w:val="24"/>
+                <w:lang w:eastAsia="ru-RU"/>
+              </w:rPr>
+            </w:pPr>
+            <w:r>
+              <w:rPr>
+                <w:rFonts w:ascii="Times New Roman" w:eastAsia="Times New Roman" w:hAnsi="Times New Roman" w:cs="Times New Roman"/>
+                <w:color w:val="000000"/>
+                <w:sz w:val="24"/>
+                <w:lang w:eastAsia="ru-RU"/>
+              </w:rPr>
+              <w:t>P</w:t>
             </w:r>
           </w:p>
         </w:tc>
       </w:tr>
       <w:tr>
         <w:trPr>
-          <w:trHeight w:val="373"/>
+          <w:trHeight w:val="362"/>
         </w:trPr>
         <w:tc>
           <w:tcPr>
-            <w:tcW w:w="2235" w:type="dxa"/>
+            <w:tcW w:w="2444" w:type="dxa"/>
             <w:tcBorders>
               <w:top w:val="nil"/>
               <w:left w:val="single" w:sz="4" w:space="0" w:color="auto"/>
@@ -18505,295 +18777,624 @@
                 <w:sz w:val="24"/>
                 <w:lang w:eastAsia="ru-RU"/>
               </w:rPr>
+              <w:t>a1 (model_2)</w:t>
+            </w:r>
+          </w:p>
+        </w:tc>
+        <w:tc>
+          <w:tcPr>
+            <w:tcW w:w="923" w:type="dxa"/>
+            <w:tcBorders>
+              <w:top w:val="nil"/>
+              <w:left w:val="nil"/>
+              <w:bottom w:val="single" w:sz="4" w:space="0" w:color="auto"/>
+              <w:right w:val="single" w:sz="4" w:space="0" w:color="auto"/>
+            </w:tcBorders>
+            <w:shd w:val="clear" w:color="auto" w:fill="auto"/>
+            <w:noWrap/>
+            <w:vAlign w:val="center"/>
+            <w:hideMark/>
+          </w:tcPr>
+          <w:p>
+            <w:pPr>
+              <w:spacing w:after="0" w:line="240" w:lineRule="auto"/>
+              <w:jc w:val="center"/>
+              <w:rPr>
+                <w:rFonts w:ascii="Times New Roman" w:eastAsia="Times New Roman" w:hAnsi="Times New Roman" w:cs="Times New Roman"/>
+                <w:color w:val="000000"/>
+                <w:sz w:val="24"/>
+                <w:lang w:eastAsia="ru-RU"/>
+              </w:rPr>
+            </w:pPr>
+            <w:r>
+              <w:rPr>
+                <w:rFonts w:ascii="Times New Roman" w:eastAsia="Times New Roman" w:hAnsi="Times New Roman" w:cs="Times New Roman"/>
+                <w:color w:val="000000"/>
+                <w:sz w:val="24"/>
+                <w:lang w:eastAsia="ru-RU"/>
+              </w:rPr>
+              <w:t>0,63580</w:t>
+            </w:r>
+          </w:p>
+        </w:tc>
+        <w:tc>
+          <w:tcPr>
+            <w:tcW w:w="923" w:type="dxa"/>
+            <w:tcBorders>
+              <w:top w:val="nil"/>
+              <w:left w:val="nil"/>
+              <w:bottom w:val="single" w:sz="4" w:space="0" w:color="auto"/>
+              <w:right w:val="single" w:sz="4" w:space="0" w:color="auto"/>
+            </w:tcBorders>
+            <w:shd w:val="clear" w:color="auto" w:fill="auto"/>
+            <w:noWrap/>
+            <w:vAlign w:val="center"/>
+            <w:hideMark/>
+          </w:tcPr>
+          <w:p>
+            <w:pPr>
+              <w:spacing w:after="0" w:line="240" w:lineRule="auto"/>
+              <w:jc w:val="center"/>
+              <w:rPr>
+                <w:rFonts w:ascii="Times New Roman" w:eastAsia="Times New Roman" w:hAnsi="Times New Roman" w:cs="Times New Roman"/>
+                <w:color w:val="000000"/>
+                <w:sz w:val="24"/>
+                <w:lang w:eastAsia="ru-RU"/>
+              </w:rPr>
+            </w:pPr>
+            <w:r>
+              <w:rPr>
+                <w:rFonts w:ascii="Times New Roman" w:eastAsia="Times New Roman" w:hAnsi="Times New Roman" w:cs="Times New Roman"/>
+                <w:color w:val="000000"/>
+                <w:sz w:val="24"/>
+                <w:lang w:eastAsia="ru-RU"/>
+              </w:rPr>
+              <w:t>0,81362</w:t>
+            </w:r>
+          </w:p>
+        </w:tc>
+        <w:tc>
+          <w:tcPr>
+            <w:tcW w:w="813" w:type="dxa"/>
+            <w:tcBorders>
+              <w:top w:val="nil"/>
+              <w:left w:val="nil"/>
+              <w:bottom w:val="single" w:sz="4" w:space="0" w:color="auto"/>
+              <w:right w:val="single" w:sz="4" w:space="0" w:color="auto"/>
+            </w:tcBorders>
+            <w:shd w:val="clear" w:color="auto" w:fill="auto"/>
+            <w:noWrap/>
+            <w:vAlign w:val="center"/>
+            <w:hideMark/>
+          </w:tcPr>
+          <w:p>
+            <w:pPr>
+              <w:spacing w:after="0" w:line="240" w:lineRule="auto"/>
+              <w:jc w:val="center"/>
+              <w:rPr>
+                <w:rFonts w:ascii="Times New Roman" w:eastAsia="Times New Roman" w:hAnsi="Times New Roman" w:cs="Times New Roman"/>
+                <w:color w:val="000000"/>
+                <w:sz w:val="24"/>
+                <w:lang w:eastAsia="ru-RU"/>
+              </w:rPr>
+            </w:pPr>
+            <w:r>
+              <w:rPr>
+                <w:rFonts w:ascii="Times New Roman" w:eastAsia="Times New Roman" w:hAnsi="Times New Roman" w:cs="Times New Roman"/>
+                <w:color w:val="000000"/>
+                <w:sz w:val="24"/>
+                <w:lang w:eastAsia="ru-RU"/>
+              </w:rPr>
+              <w:t>0,0593</w:t>
+            </w:r>
+          </w:p>
+        </w:tc>
+        <w:tc>
+          <w:tcPr>
+            <w:tcW w:w="922" w:type="dxa"/>
+            <w:tcBorders>
+              <w:top w:val="nil"/>
+              <w:left w:val="nil"/>
+              <w:bottom w:val="single" w:sz="4" w:space="0" w:color="auto"/>
+              <w:right w:val="single" w:sz="4" w:space="0" w:color="auto"/>
+            </w:tcBorders>
+            <w:shd w:val="clear" w:color="auto" w:fill="auto"/>
+            <w:noWrap/>
+            <w:vAlign w:val="center"/>
+            <w:hideMark/>
+          </w:tcPr>
+          <w:p>
+            <w:pPr>
+              <w:spacing w:after="0" w:line="240" w:lineRule="auto"/>
+              <w:jc w:val="center"/>
+              <w:rPr>
+                <w:rFonts w:ascii="Times New Roman" w:eastAsia="Times New Roman" w:hAnsi="Times New Roman" w:cs="Times New Roman"/>
+                <w:color w:val="000000"/>
+                <w:sz w:val="24"/>
+                <w:lang w:eastAsia="ru-RU"/>
+              </w:rPr>
+            </w:pPr>
+            <w:r>
+              <w:rPr>
+                <w:rFonts w:ascii="Times New Roman" w:eastAsia="Times New Roman" w:hAnsi="Times New Roman" w:cs="Times New Roman"/>
+                <w:color w:val="000000"/>
+                <w:sz w:val="24"/>
+                <w:lang w:eastAsia="ru-RU"/>
+              </w:rPr>
+              <w:t>0,81836</w:t>
+            </w:r>
+          </w:p>
+        </w:tc>
+        <w:tc>
+          <w:tcPr>
+            <w:tcW w:w="922" w:type="dxa"/>
+            <w:tcBorders>
+              <w:top w:val="nil"/>
+              <w:left w:val="nil"/>
+              <w:bottom w:val="single" w:sz="4" w:space="0" w:color="auto"/>
+              <w:right w:val="single" w:sz="4" w:space="0" w:color="auto"/>
+            </w:tcBorders>
+            <w:shd w:val="clear" w:color="auto" w:fill="auto"/>
+            <w:noWrap/>
+            <w:vAlign w:val="center"/>
+            <w:hideMark/>
+          </w:tcPr>
+          <w:p>
+            <w:pPr>
+              <w:spacing w:after="0" w:line="240" w:lineRule="auto"/>
+              <w:jc w:val="center"/>
+              <w:rPr>
+                <w:rFonts w:ascii="Times New Roman" w:eastAsia="Times New Roman" w:hAnsi="Times New Roman" w:cs="Times New Roman"/>
+                <w:color w:val="000000"/>
+                <w:sz w:val="24"/>
+                <w:lang w:eastAsia="ru-RU"/>
+              </w:rPr>
+            </w:pPr>
+            <w:r>
+              <w:rPr>
+                <w:rFonts w:ascii="Times New Roman" w:eastAsia="Times New Roman" w:hAnsi="Times New Roman" w:cs="Times New Roman"/>
+                <w:color w:val="000000"/>
+                <w:sz w:val="24"/>
+                <w:lang w:eastAsia="ru-RU"/>
+              </w:rPr>
+              <w:t>0,56499</w:t>
+            </w:r>
+          </w:p>
+        </w:tc>
+        <w:tc>
+          <w:tcPr>
+            <w:tcW w:w="922" w:type="dxa"/>
+            <w:tcBorders>
+              <w:top w:val="nil"/>
+              <w:left w:val="nil"/>
+              <w:bottom w:val="single" w:sz="4" w:space="0" w:color="auto"/>
+              <w:right w:val="single" w:sz="4" w:space="0" w:color="auto"/>
+            </w:tcBorders>
+            <w:shd w:val="clear" w:color="auto" w:fill="auto"/>
+            <w:noWrap/>
+            <w:vAlign w:val="center"/>
+            <w:hideMark/>
+          </w:tcPr>
+          <w:p>
+            <w:pPr>
+              <w:spacing w:after="0" w:line="240" w:lineRule="auto"/>
+              <w:jc w:val="center"/>
+              <w:rPr>
+                <w:rFonts w:ascii="Times New Roman" w:eastAsia="Times New Roman" w:hAnsi="Times New Roman" w:cs="Times New Roman"/>
+                <w:color w:val="000000"/>
+                <w:sz w:val="24"/>
+                <w:lang w:eastAsia="ru-RU"/>
+              </w:rPr>
+            </w:pPr>
+            <w:r>
+              <w:rPr>
+                <w:rFonts w:ascii="Times New Roman" w:eastAsia="Times New Roman" w:hAnsi="Times New Roman" w:cs="Times New Roman"/>
+                <w:color w:val="000000"/>
+                <w:sz w:val="24"/>
+                <w:lang w:eastAsia="ru-RU"/>
+              </w:rPr>
+              <w:t>0,68168</w:t>
+            </w:r>
+          </w:p>
+        </w:tc>
+        <w:tc>
+          <w:tcPr>
+            <w:tcW w:w="1032" w:type="dxa"/>
+            <w:tcBorders>
+              <w:top w:val="nil"/>
+              <w:left w:val="nil"/>
+              <w:bottom w:val="single" w:sz="4" w:space="0" w:color="auto"/>
+              <w:right w:val="single" w:sz="4" w:space="0" w:color="auto"/>
+            </w:tcBorders>
+            <w:shd w:val="clear" w:color="auto" w:fill="auto"/>
+            <w:noWrap/>
+            <w:vAlign w:val="center"/>
+            <w:hideMark/>
+          </w:tcPr>
+          <w:p>
+            <w:pPr>
+              <w:spacing w:after="0" w:line="240" w:lineRule="auto"/>
+              <w:jc w:val="center"/>
+              <w:rPr>
+                <w:rFonts w:ascii="Times New Roman" w:eastAsia="Times New Roman" w:hAnsi="Times New Roman" w:cs="Times New Roman"/>
+                <w:color w:val="000000"/>
+                <w:sz w:val="24"/>
+                <w:lang w:eastAsia="ru-RU"/>
+              </w:rPr>
+            </w:pPr>
+            <w:r>
+              <w:rPr>
+                <w:rFonts w:ascii="Times New Roman" w:eastAsia="Times New Roman" w:hAnsi="Times New Roman" w:cs="Times New Roman"/>
+                <w:color w:val="000000"/>
+                <w:sz w:val="24"/>
+                <w:lang w:eastAsia="ru-RU"/>
+              </w:rPr>
+              <w:t>12,551</w:t>
+            </w:r>
+          </w:p>
+        </w:tc>
+        <w:tc>
+          <w:tcPr>
+            <w:tcW w:w="922" w:type="dxa"/>
+            <w:tcBorders>
+              <w:top w:val="nil"/>
+              <w:left w:val="nil"/>
+              <w:bottom w:val="single" w:sz="4" w:space="0" w:color="auto"/>
+              <w:right w:val="single" w:sz="4" w:space="0" w:color="auto"/>
+            </w:tcBorders>
+            <w:shd w:val="clear" w:color="auto" w:fill="auto"/>
+            <w:noWrap/>
+            <w:vAlign w:val="center"/>
+            <w:hideMark/>
+          </w:tcPr>
+          <w:p>
+            <w:pPr>
+              <w:spacing w:after="0" w:line="240" w:lineRule="auto"/>
+              <w:jc w:val="center"/>
+              <w:rPr>
+                <w:rFonts w:ascii="Times New Roman" w:eastAsia="Times New Roman" w:hAnsi="Times New Roman" w:cs="Times New Roman"/>
+                <w:color w:val="000000"/>
+                <w:sz w:val="24"/>
+                <w:lang w:eastAsia="ru-RU"/>
+              </w:rPr>
+            </w:pPr>
+            <w:r>
+              <w:rPr>
+                <w:rFonts w:ascii="Times New Roman" w:eastAsia="Times New Roman" w:hAnsi="Times New Roman" w:cs="Times New Roman"/>
+                <w:color w:val="000000"/>
+                <w:sz w:val="24"/>
+                <w:lang w:eastAsia="ru-RU"/>
+              </w:rPr>
+              <w:t>0,56214</w:t>
+            </w:r>
+          </w:p>
+        </w:tc>
+      </w:tr>
+      <w:tr>
+        <w:trPr>
+          <w:trHeight w:val="362"/>
+        </w:trPr>
+        <w:tc>
+          <w:tcPr>
+            <w:tcW w:w="2444" w:type="dxa"/>
+            <w:tcBorders>
+              <w:top w:val="nil"/>
+              <w:left w:val="single" w:sz="4" w:space="0" w:color="auto"/>
+              <w:bottom w:val="single" w:sz="4" w:space="0" w:color="auto"/>
+              <w:right w:val="single" w:sz="4" w:space="0" w:color="auto"/>
+            </w:tcBorders>
+            <w:shd w:val="clear" w:color="auto" w:fill="auto"/>
+            <w:noWrap/>
+            <w:vAlign w:val="center"/>
+            <w:hideMark/>
+          </w:tcPr>
+          <w:p>
+            <w:pPr>
+              <w:spacing w:after="0" w:line="240" w:lineRule="auto"/>
+              <w:jc w:val="center"/>
+              <w:rPr>
+                <w:rFonts w:ascii="Times New Roman" w:eastAsia="Times New Roman" w:hAnsi="Times New Roman" w:cs="Times New Roman"/>
+                <w:color w:val="000000"/>
+                <w:sz w:val="24"/>
+                <w:lang w:eastAsia="ru-RU"/>
+              </w:rPr>
+            </w:pPr>
+            <w:r>
+              <w:rPr>
+                <w:rFonts w:ascii="Times New Roman" w:eastAsia="Times New Roman" w:hAnsi="Times New Roman" w:cs="Times New Roman"/>
+                <w:color w:val="000000"/>
+                <w:sz w:val="24"/>
+                <w:lang w:eastAsia="ru-RU"/>
+              </w:rPr>
               <w:t>a2 (model_3)</w:t>
             </w:r>
           </w:p>
         </w:tc>
         <w:tc>
           <w:tcPr>
-            <w:tcW w:w="1046" w:type="dxa"/>
-            <w:tcBorders>
-              <w:top w:val="nil"/>
-              <w:left w:val="nil"/>
-              <w:bottom w:val="single" w:sz="4" w:space="0" w:color="auto"/>
-              <w:right w:val="single" w:sz="4" w:space="0" w:color="auto"/>
-            </w:tcBorders>
-            <w:shd w:val="clear" w:color="auto" w:fill="auto"/>
-            <w:noWrap/>
-            <w:vAlign w:val="center"/>
-            <w:hideMark/>
-          </w:tcPr>
-          <w:p>
-            <w:pPr>
-              <w:spacing w:after="0" w:line="240" w:lineRule="auto"/>
-              <w:jc w:val="center"/>
-              <w:rPr>
-                <w:rFonts w:ascii="Times New Roman" w:eastAsia="Times New Roman" w:hAnsi="Times New Roman" w:cs="Times New Roman"/>
-                <w:color w:val="000000"/>
-                <w:sz w:val="24"/>
-                <w:lang w:eastAsia="ru-RU"/>
-              </w:rPr>
-            </w:pPr>
-            <w:r>
-              <w:rPr>
-                <w:rFonts w:ascii="Times New Roman" w:eastAsia="Times New Roman" w:hAnsi="Times New Roman" w:cs="Times New Roman"/>
-                <w:color w:val="000000"/>
-                <w:sz w:val="24"/>
-                <w:lang w:eastAsia="ru-RU"/>
-              </w:rPr>
-              <w:t>0.63580</w:t>
-            </w:r>
-          </w:p>
-        </w:tc>
-        <w:tc>
-          <w:tcPr>
-            <w:tcW w:w="939" w:type="dxa"/>
-            <w:tcBorders>
-              <w:top w:val="nil"/>
-              <w:left w:val="nil"/>
-              <w:bottom w:val="single" w:sz="4" w:space="0" w:color="auto"/>
-              <w:right w:val="single" w:sz="4" w:space="0" w:color="auto"/>
-            </w:tcBorders>
-            <w:shd w:val="clear" w:color="auto" w:fill="auto"/>
-            <w:noWrap/>
-            <w:vAlign w:val="center"/>
-            <w:hideMark/>
-          </w:tcPr>
-          <w:p>
-            <w:pPr>
-              <w:spacing w:after="0" w:line="240" w:lineRule="auto"/>
-              <w:jc w:val="center"/>
-              <w:rPr>
-                <w:rFonts w:ascii="Times New Roman" w:eastAsia="Times New Roman" w:hAnsi="Times New Roman" w:cs="Times New Roman"/>
-                <w:color w:val="000000"/>
-                <w:sz w:val="24"/>
-                <w:lang w:eastAsia="ru-RU"/>
-              </w:rPr>
-            </w:pPr>
-            <w:r>
-              <w:rPr>
-                <w:rFonts w:ascii="Times New Roman" w:eastAsia="Times New Roman" w:hAnsi="Times New Roman" w:cs="Times New Roman"/>
-                <w:color w:val="000000"/>
-                <w:sz w:val="24"/>
-                <w:lang w:eastAsia="ru-RU"/>
-              </w:rPr>
-              <w:t>0.81362</w:t>
-            </w:r>
-          </w:p>
-        </w:tc>
-        <w:tc>
-          <w:tcPr>
-            <w:tcW w:w="828" w:type="dxa"/>
-            <w:tcBorders>
-              <w:top w:val="nil"/>
-              <w:left w:val="nil"/>
-              <w:bottom w:val="single" w:sz="4" w:space="0" w:color="auto"/>
-              <w:right w:val="single" w:sz="4" w:space="0" w:color="auto"/>
-            </w:tcBorders>
-            <w:shd w:val="clear" w:color="auto" w:fill="auto"/>
-            <w:noWrap/>
-            <w:vAlign w:val="center"/>
-            <w:hideMark/>
-          </w:tcPr>
-          <w:p>
-            <w:pPr>
-              <w:spacing w:after="0" w:line="240" w:lineRule="auto"/>
-              <w:jc w:val="center"/>
-              <w:rPr>
-                <w:rFonts w:ascii="Times New Roman" w:eastAsia="Times New Roman" w:hAnsi="Times New Roman" w:cs="Times New Roman"/>
-                <w:color w:val="000000"/>
-                <w:sz w:val="24"/>
-                <w:lang w:eastAsia="ru-RU"/>
-              </w:rPr>
-            </w:pPr>
-            <w:r>
-              <w:rPr>
-                <w:rFonts w:ascii="Times New Roman" w:eastAsia="Times New Roman" w:hAnsi="Times New Roman" w:cs="Times New Roman"/>
-                <w:color w:val="000000"/>
-                <w:sz w:val="24"/>
-                <w:lang w:eastAsia="ru-RU"/>
-              </w:rPr>
-              <w:t>0.0593</w:t>
-            </w:r>
-          </w:p>
-        </w:tc>
-        <w:tc>
-          <w:tcPr>
-            <w:tcW w:w="939" w:type="dxa"/>
-            <w:tcBorders>
-              <w:top w:val="nil"/>
-              <w:left w:val="nil"/>
-              <w:bottom w:val="single" w:sz="4" w:space="0" w:color="auto"/>
-              <w:right w:val="single" w:sz="4" w:space="0" w:color="auto"/>
-            </w:tcBorders>
-            <w:shd w:val="clear" w:color="auto" w:fill="auto"/>
-            <w:noWrap/>
-            <w:vAlign w:val="center"/>
-            <w:hideMark/>
-          </w:tcPr>
-          <w:p>
-            <w:pPr>
-              <w:spacing w:after="0" w:line="240" w:lineRule="auto"/>
-              <w:jc w:val="center"/>
-              <w:rPr>
-                <w:rFonts w:ascii="Times New Roman" w:eastAsia="Times New Roman" w:hAnsi="Times New Roman" w:cs="Times New Roman"/>
-                <w:color w:val="000000"/>
-                <w:sz w:val="24"/>
-                <w:lang w:eastAsia="ru-RU"/>
-              </w:rPr>
-            </w:pPr>
-            <w:r>
-              <w:rPr>
-                <w:rFonts w:ascii="Times New Roman" w:eastAsia="Times New Roman" w:hAnsi="Times New Roman" w:cs="Times New Roman"/>
-                <w:color w:val="000000"/>
-                <w:sz w:val="24"/>
-                <w:lang w:eastAsia="ru-RU"/>
-              </w:rPr>
-              <w:t>0.81836</w:t>
-            </w:r>
-          </w:p>
-        </w:tc>
-        <w:tc>
-          <w:tcPr>
-            <w:tcW w:w="939" w:type="dxa"/>
-            <w:tcBorders>
-              <w:top w:val="nil"/>
-              <w:left w:val="nil"/>
-              <w:bottom w:val="single" w:sz="4" w:space="0" w:color="auto"/>
-              <w:right w:val="single" w:sz="4" w:space="0" w:color="auto"/>
-            </w:tcBorders>
-            <w:shd w:val="clear" w:color="auto" w:fill="auto"/>
-            <w:noWrap/>
-            <w:vAlign w:val="center"/>
-            <w:hideMark/>
-          </w:tcPr>
-          <w:p>
-            <w:pPr>
-              <w:spacing w:after="0" w:line="240" w:lineRule="auto"/>
-              <w:jc w:val="center"/>
-              <w:rPr>
-                <w:rFonts w:ascii="Times New Roman" w:eastAsia="Times New Roman" w:hAnsi="Times New Roman" w:cs="Times New Roman"/>
-                <w:color w:val="000000"/>
-                <w:sz w:val="24"/>
-                <w:lang w:eastAsia="ru-RU"/>
-              </w:rPr>
-            </w:pPr>
-            <w:r>
-              <w:rPr>
-                <w:rFonts w:ascii="Times New Roman" w:eastAsia="Times New Roman" w:hAnsi="Times New Roman" w:cs="Times New Roman"/>
-                <w:color w:val="000000"/>
-                <w:sz w:val="24"/>
-                <w:lang w:eastAsia="ru-RU"/>
-              </w:rPr>
-              <w:t>0.56499</w:t>
-            </w:r>
-          </w:p>
-        </w:tc>
-        <w:tc>
-          <w:tcPr>
-            <w:tcW w:w="939" w:type="dxa"/>
-            <w:tcBorders>
-              <w:top w:val="nil"/>
-              <w:left w:val="nil"/>
-              <w:bottom w:val="single" w:sz="4" w:space="0" w:color="auto"/>
-              <w:right w:val="single" w:sz="4" w:space="0" w:color="auto"/>
-            </w:tcBorders>
-            <w:shd w:val="clear" w:color="auto" w:fill="auto"/>
-            <w:noWrap/>
-            <w:vAlign w:val="center"/>
-            <w:hideMark/>
-          </w:tcPr>
-          <w:p>
-            <w:pPr>
-              <w:spacing w:after="0" w:line="240" w:lineRule="auto"/>
-              <w:jc w:val="center"/>
-              <w:rPr>
-                <w:rFonts w:ascii="Times New Roman" w:eastAsia="Times New Roman" w:hAnsi="Times New Roman" w:cs="Times New Roman"/>
-                <w:color w:val="000000"/>
-                <w:sz w:val="24"/>
-                <w:lang w:eastAsia="ru-RU"/>
-              </w:rPr>
-            </w:pPr>
-            <w:r>
-              <w:rPr>
-                <w:rFonts w:ascii="Times New Roman" w:eastAsia="Times New Roman" w:hAnsi="Times New Roman" w:cs="Times New Roman"/>
-                <w:color w:val="000000"/>
-                <w:sz w:val="24"/>
-                <w:lang w:eastAsia="ru-RU"/>
-              </w:rPr>
-              <w:t>0.68168</w:t>
-            </w:r>
-          </w:p>
-        </w:tc>
-        <w:tc>
-          <w:tcPr>
-            <w:tcW w:w="1050" w:type="dxa"/>
-            <w:tcBorders>
-              <w:top w:val="nil"/>
-              <w:left w:val="nil"/>
-              <w:bottom w:val="single" w:sz="4" w:space="0" w:color="auto"/>
-              <w:right w:val="single" w:sz="4" w:space="0" w:color="auto"/>
-            </w:tcBorders>
-            <w:shd w:val="clear" w:color="auto" w:fill="auto"/>
-            <w:noWrap/>
-            <w:vAlign w:val="center"/>
-            <w:hideMark/>
-          </w:tcPr>
-          <w:p>
-            <w:pPr>
-              <w:spacing w:after="0" w:line="240" w:lineRule="auto"/>
-              <w:jc w:val="center"/>
-              <w:rPr>
-                <w:rFonts w:ascii="Times New Roman" w:eastAsia="Times New Roman" w:hAnsi="Times New Roman" w:cs="Times New Roman"/>
-                <w:color w:val="000000"/>
-                <w:sz w:val="24"/>
-                <w:lang w:eastAsia="ru-RU"/>
-              </w:rPr>
-            </w:pPr>
-            <w:r>
-              <w:rPr>
-                <w:rFonts w:ascii="Times New Roman" w:eastAsia="Times New Roman" w:hAnsi="Times New Roman" w:cs="Times New Roman"/>
-                <w:color w:val="000000"/>
-                <w:sz w:val="24"/>
-                <w:lang w:eastAsia="ru-RU"/>
-              </w:rPr>
-              <w:t>13.57751</w:t>
-            </w:r>
-          </w:p>
-        </w:tc>
-        <w:tc>
-          <w:tcPr>
-            <w:tcW w:w="939" w:type="dxa"/>
-            <w:tcBorders>
-              <w:top w:val="nil"/>
-              <w:left w:val="nil"/>
-              <w:bottom w:val="single" w:sz="4" w:space="0" w:color="auto"/>
-              <w:right w:val="single" w:sz="4" w:space="0" w:color="auto"/>
-            </w:tcBorders>
-            <w:shd w:val="clear" w:color="auto" w:fill="auto"/>
-            <w:noWrap/>
-            <w:vAlign w:val="center"/>
-            <w:hideMark/>
-          </w:tcPr>
-          <w:p>
-            <w:pPr>
-              <w:spacing w:after="0" w:line="240" w:lineRule="auto"/>
-              <w:jc w:val="center"/>
-              <w:rPr>
-                <w:rFonts w:ascii="Times New Roman" w:eastAsia="Times New Roman" w:hAnsi="Times New Roman" w:cs="Times New Roman"/>
-                <w:color w:val="000000"/>
-                <w:sz w:val="24"/>
-                <w:lang w:eastAsia="ru-RU"/>
-              </w:rPr>
-            </w:pPr>
-            <w:r>
-              <w:rPr>
-                <w:rFonts w:ascii="Times New Roman" w:eastAsia="Times New Roman" w:hAnsi="Times New Roman" w:cs="Times New Roman"/>
-                <w:color w:val="000000"/>
-                <w:sz w:val="24"/>
-                <w:lang w:eastAsia="ru-RU"/>
-              </w:rPr>
-              <w:t>0.482</w:t>
+            <w:tcW w:w="923" w:type="dxa"/>
+            <w:tcBorders>
+              <w:top w:val="nil"/>
+              <w:left w:val="nil"/>
+              <w:bottom w:val="single" w:sz="4" w:space="0" w:color="auto"/>
+              <w:right w:val="single" w:sz="4" w:space="0" w:color="auto"/>
+            </w:tcBorders>
+            <w:shd w:val="clear" w:color="auto" w:fill="auto"/>
+            <w:noWrap/>
+            <w:vAlign w:val="center"/>
+            <w:hideMark/>
+          </w:tcPr>
+          <w:p>
+            <w:pPr>
+              <w:spacing w:after="0" w:line="240" w:lineRule="auto"/>
+              <w:jc w:val="center"/>
+              <w:rPr>
+                <w:rFonts w:ascii="Times New Roman" w:eastAsia="Times New Roman" w:hAnsi="Times New Roman" w:cs="Times New Roman"/>
+                <w:color w:val="000000"/>
+                <w:sz w:val="24"/>
+                <w:lang w:eastAsia="ru-RU"/>
+              </w:rPr>
+            </w:pPr>
+            <w:r>
+              <w:rPr>
+                <w:rFonts w:ascii="Times New Roman" w:eastAsia="Times New Roman" w:hAnsi="Times New Roman" w:cs="Times New Roman"/>
+                <w:color w:val="000000"/>
+                <w:sz w:val="24"/>
+                <w:lang w:eastAsia="ru-RU"/>
+              </w:rPr>
+              <w:t>0,63580</w:t>
+            </w:r>
+          </w:p>
+        </w:tc>
+        <w:tc>
+          <w:tcPr>
+            <w:tcW w:w="923" w:type="dxa"/>
+            <w:tcBorders>
+              <w:top w:val="nil"/>
+              <w:left w:val="nil"/>
+              <w:bottom w:val="single" w:sz="4" w:space="0" w:color="auto"/>
+              <w:right w:val="single" w:sz="4" w:space="0" w:color="auto"/>
+            </w:tcBorders>
+            <w:shd w:val="clear" w:color="auto" w:fill="auto"/>
+            <w:noWrap/>
+            <w:vAlign w:val="center"/>
+            <w:hideMark/>
+          </w:tcPr>
+          <w:p>
+            <w:pPr>
+              <w:spacing w:after="0" w:line="240" w:lineRule="auto"/>
+              <w:jc w:val="center"/>
+              <w:rPr>
+                <w:rFonts w:ascii="Times New Roman" w:eastAsia="Times New Roman" w:hAnsi="Times New Roman" w:cs="Times New Roman"/>
+                <w:color w:val="000000"/>
+                <w:sz w:val="24"/>
+                <w:lang w:eastAsia="ru-RU"/>
+              </w:rPr>
+            </w:pPr>
+            <w:r>
+              <w:rPr>
+                <w:rFonts w:ascii="Times New Roman" w:eastAsia="Times New Roman" w:hAnsi="Times New Roman" w:cs="Times New Roman"/>
+                <w:color w:val="000000"/>
+                <w:sz w:val="24"/>
+                <w:lang w:eastAsia="ru-RU"/>
+              </w:rPr>
+              <w:t>0,81362</w:t>
+            </w:r>
+          </w:p>
+        </w:tc>
+        <w:tc>
+          <w:tcPr>
+            <w:tcW w:w="813" w:type="dxa"/>
+            <w:tcBorders>
+              <w:top w:val="nil"/>
+              <w:left w:val="nil"/>
+              <w:bottom w:val="single" w:sz="4" w:space="0" w:color="auto"/>
+              <w:right w:val="single" w:sz="4" w:space="0" w:color="auto"/>
+            </w:tcBorders>
+            <w:shd w:val="clear" w:color="auto" w:fill="auto"/>
+            <w:noWrap/>
+            <w:vAlign w:val="center"/>
+            <w:hideMark/>
+          </w:tcPr>
+          <w:p>
+            <w:pPr>
+              <w:spacing w:after="0" w:line="240" w:lineRule="auto"/>
+              <w:jc w:val="center"/>
+              <w:rPr>
+                <w:rFonts w:ascii="Times New Roman" w:eastAsia="Times New Roman" w:hAnsi="Times New Roman" w:cs="Times New Roman"/>
+                <w:color w:val="000000"/>
+                <w:sz w:val="24"/>
+                <w:lang w:eastAsia="ru-RU"/>
+              </w:rPr>
+            </w:pPr>
+            <w:r>
+              <w:rPr>
+                <w:rFonts w:ascii="Times New Roman" w:eastAsia="Times New Roman" w:hAnsi="Times New Roman" w:cs="Times New Roman"/>
+                <w:color w:val="000000"/>
+                <w:sz w:val="24"/>
+                <w:lang w:eastAsia="ru-RU"/>
+              </w:rPr>
+              <w:t>0,0593</w:t>
+            </w:r>
+          </w:p>
+        </w:tc>
+        <w:tc>
+          <w:tcPr>
+            <w:tcW w:w="922" w:type="dxa"/>
+            <w:tcBorders>
+              <w:top w:val="nil"/>
+              <w:left w:val="nil"/>
+              <w:bottom w:val="single" w:sz="4" w:space="0" w:color="auto"/>
+              <w:right w:val="single" w:sz="4" w:space="0" w:color="auto"/>
+            </w:tcBorders>
+            <w:shd w:val="clear" w:color="auto" w:fill="auto"/>
+            <w:noWrap/>
+            <w:vAlign w:val="center"/>
+            <w:hideMark/>
+          </w:tcPr>
+          <w:p>
+            <w:pPr>
+              <w:spacing w:after="0" w:line="240" w:lineRule="auto"/>
+              <w:jc w:val="center"/>
+              <w:rPr>
+                <w:rFonts w:ascii="Times New Roman" w:eastAsia="Times New Roman" w:hAnsi="Times New Roman" w:cs="Times New Roman"/>
+                <w:color w:val="000000"/>
+                <w:sz w:val="24"/>
+                <w:lang w:eastAsia="ru-RU"/>
+              </w:rPr>
+            </w:pPr>
+            <w:r>
+              <w:rPr>
+                <w:rFonts w:ascii="Times New Roman" w:eastAsia="Times New Roman" w:hAnsi="Times New Roman" w:cs="Times New Roman"/>
+                <w:color w:val="000000"/>
+                <w:sz w:val="24"/>
+                <w:lang w:eastAsia="ru-RU"/>
+              </w:rPr>
+              <w:t>0,81836</w:t>
+            </w:r>
+          </w:p>
+        </w:tc>
+        <w:tc>
+          <w:tcPr>
+            <w:tcW w:w="922" w:type="dxa"/>
+            <w:tcBorders>
+              <w:top w:val="nil"/>
+              <w:left w:val="nil"/>
+              <w:bottom w:val="single" w:sz="4" w:space="0" w:color="auto"/>
+              <w:right w:val="single" w:sz="4" w:space="0" w:color="auto"/>
+            </w:tcBorders>
+            <w:shd w:val="clear" w:color="auto" w:fill="auto"/>
+            <w:noWrap/>
+            <w:vAlign w:val="center"/>
+            <w:hideMark/>
+          </w:tcPr>
+          <w:p>
+            <w:pPr>
+              <w:spacing w:after="0" w:line="240" w:lineRule="auto"/>
+              <w:jc w:val="center"/>
+              <w:rPr>
+                <w:rFonts w:ascii="Times New Roman" w:eastAsia="Times New Roman" w:hAnsi="Times New Roman" w:cs="Times New Roman"/>
+                <w:color w:val="000000"/>
+                <w:sz w:val="24"/>
+                <w:lang w:eastAsia="ru-RU"/>
+              </w:rPr>
+            </w:pPr>
+            <w:r>
+              <w:rPr>
+                <w:rFonts w:ascii="Times New Roman" w:eastAsia="Times New Roman" w:hAnsi="Times New Roman" w:cs="Times New Roman"/>
+                <w:color w:val="000000"/>
+                <w:sz w:val="24"/>
+                <w:lang w:eastAsia="ru-RU"/>
+              </w:rPr>
+              <w:t>0,56499</w:t>
+            </w:r>
+          </w:p>
+        </w:tc>
+        <w:tc>
+          <w:tcPr>
+            <w:tcW w:w="922" w:type="dxa"/>
+            <w:tcBorders>
+              <w:top w:val="nil"/>
+              <w:left w:val="nil"/>
+              <w:bottom w:val="single" w:sz="4" w:space="0" w:color="auto"/>
+              <w:right w:val="single" w:sz="4" w:space="0" w:color="auto"/>
+            </w:tcBorders>
+            <w:shd w:val="clear" w:color="auto" w:fill="auto"/>
+            <w:noWrap/>
+            <w:vAlign w:val="center"/>
+            <w:hideMark/>
+          </w:tcPr>
+          <w:p>
+            <w:pPr>
+              <w:spacing w:after="0" w:line="240" w:lineRule="auto"/>
+              <w:jc w:val="center"/>
+              <w:rPr>
+                <w:rFonts w:ascii="Times New Roman" w:eastAsia="Times New Roman" w:hAnsi="Times New Roman" w:cs="Times New Roman"/>
+                <w:color w:val="000000"/>
+                <w:sz w:val="24"/>
+                <w:lang w:eastAsia="ru-RU"/>
+              </w:rPr>
+            </w:pPr>
+            <w:r>
+              <w:rPr>
+                <w:rFonts w:ascii="Times New Roman" w:eastAsia="Times New Roman" w:hAnsi="Times New Roman" w:cs="Times New Roman"/>
+                <w:color w:val="000000"/>
+                <w:sz w:val="24"/>
+                <w:lang w:eastAsia="ru-RU"/>
+              </w:rPr>
+              <w:t>0,68168</w:t>
+            </w:r>
+          </w:p>
+        </w:tc>
+        <w:tc>
+          <w:tcPr>
+            <w:tcW w:w="1032" w:type="dxa"/>
+            <w:tcBorders>
+              <w:top w:val="nil"/>
+              <w:left w:val="nil"/>
+              <w:bottom w:val="single" w:sz="4" w:space="0" w:color="auto"/>
+              <w:right w:val="single" w:sz="4" w:space="0" w:color="auto"/>
+            </w:tcBorders>
+            <w:shd w:val="clear" w:color="auto" w:fill="auto"/>
+            <w:noWrap/>
+            <w:vAlign w:val="center"/>
+            <w:hideMark/>
+          </w:tcPr>
+          <w:p>
+            <w:pPr>
+              <w:spacing w:after="0" w:line="240" w:lineRule="auto"/>
+              <w:jc w:val="center"/>
+              <w:rPr>
+                <w:rFonts w:ascii="Times New Roman" w:eastAsia="Times New Roman" w:hAnsi="Times New Roman" w:cs="Times New Roman"/>
+                <w:color w:val="000000"/>
+                <w:sz w:val="24"/>
+                <w:lang w:eastAsia="ru-RU"/>
+              </w:rPr>
+            </w:pPr>
+            <w:r>
+              <w:rPr>
+                <w:rFonts w:ascii="Times New Roman" w:eastAsia="Times New Roman" w:hAnsi="Times New Roman" w:cs="Times New Roman"/>
+                <w:color w:val="000000"/>
+                <w:sz w:val="24"/>
+                <w:lang w:eastAsia="ru-RU"/>
+              </w:rPr>
+              <w:t>13,57751</w:t>
+            </w:r>
+          </w:p>
+        </w:tc>
+        <w:tc>
+          <w:tcPr>
+            <w:tcW w:w="922" w:type="dxa"/>
+            <w:tcBorders>
+              <w:top w:val="nil"/>
+              <w:left w:val="nil"/>
+              <w:bottom w:val="single" w:sz="4" w:space="0" w:color="auto"/>
+              <w:right w:val="single" w:sz="4" w:space="0" w:color="auto"/>
+            </w:tcBorders>
+            <w:shd w:val="clear" w:color="auto" w:fill="auto"/>
+            <w:noWrap/>
+            <w:vAlign w:val="center"/>
+            <w:hideMark/>
+          </w:tcPr>
+          <w:p>
+            <w:pPr>
+              <w:spacing w:after="0" w:line="240" w:lineRule="auto"/>
+              <w:jc w:val="center"/>
+              <w:rPr>
+                <w:rFonts w:ascii="Times New Roman" w:eastAsia="Times New Roman" w:hAnsi="Times New Roman" w:cs="Times New Roman"/>
+                <w:color w:val="000000"/>
+                <w:sz w:val="24"/>
+                <w:lang w:eastAsia="ru-RU"/>
+              </w:rPr>
+            </w:pPr>
+            <w:r>
+              <w:rPr>
+                <w:rFonts w:ascii="Times New Roman" w:eastAsia="Times New Roman" w:hAnsi="Times New Roman" w:cs="Times New Roman"/>
+                <w:color w:val="000000"/>
+                <w:sz w:val="24"/>
+                <w:lang w:eastAsia="ru-RU"/>
+              </w:rPr>
+              <w:t>0,482</w:t>
             </w:r>
           </w:p>
         </w:tc>
@@ -18845,7 +19446,7 @@
           <w:noProof/>
           <w:sz w:val="28"/>
         </w:rPr>
-        <w:t>8</w:t>
+        <w:t>9</w:t>
       </w:r>
       <w:r>
         <w:rPr>
@@ -18931,7 +19532,16 @@
           <w:noProof/>
           <w:sz w:val="28"/>
         </w:rPr>
-        <w:t>таблицы 8</w:t>
+        <w:t xml:space="preserve">таблицы </w:t>
+      </w:r>
+      <w:r>
+        <w:rPr>
+          <w:rFonts w:ascii="Times New Roman" w:hAnsi="Times New Roman" w:cs="Times New Roman"/>
+          <w:i/>
+          <w:noProof/>
+          <w:sz w:val="28"/>
+        </w:rPr>
+        <w:t>9</w:t>
       </w:r>
       <w:r>
         <w:rPr>
@@ -19010,7 +19620,6 @@
           <w:sz w:val="28"/>
           <w:szCs w:val="28"/>
         </w:rPr>
-        <w:lastRenderedPageBreak/>
         <w:t xml:space="preserve"> </w:t>
       </w:r>
       <w:r>
@@ -19036,6 +19645,38 @@
           <w:szCs w:val="28"/>
         </w:rPr>
       </w:pPr>
+      <w:r>
+        <w:rPr>
+          <w:rFonts w:ascii="Times New Roman" w:hAnsi="Times New Roman" w:cs="Times New Roman"/>
+          <w:sz w:val="28"/>
+          <w:szCs w:val="28"/>
+        </w:rPr>
+        <w:t>Буду считать, что наилучшая модель будет характеризоваться, бол</w:t>
+      </w:r>
+      <w:r>
+        <w:rPr>
+          <w:rFonts w:ascii="Times New Roman" w:hAnsi="Times New Roman" w:cs="Times New Roman"/>
+          <w:sz w:val="28"/>
+          <w:szCs w:val="28"/>
+        </w:rPr>
+        <w:t>ь</w:t>
+      </w:r>
+      <w:r>
+        <w:rPr>
+          <w:rFonts w:ascii="Times New Roman" w:hAnsi="Times New Roman" w:cs="Times New Roman"/>
+          <w:sz w:val="28"/>
+          <w:szCs w:val="28"/>
+        </w:rPr>
+        <w:t>шим уровнем согласия, полученным у критерия Хи-квадрат.</w:t>
+      </w:r>
+      <w:r>
+        <w:rPr>
+          <w:rFonts w:ascii="Times New Roman" w:hAnsi="Times New Roman" w:cs="Times New Roman"/>
+          <w:sz w:val="28"/>
+          <w:szCs w:val="28"/>
+        </w:rPr>
+        <w:t xml:space="preserve"> </w:t>
+      </w:r>
     </w:p>
     <w:p>
       <w:pPr>
@@ -19056,68 +19697,133 @@
           <w:sz w:val="28"/>
           <w:szCs w:val="28"/>
         </w:rPr>
-        <w:t>Буду считать, что наилучшая модель будет характеризоваться, бол</w:t>
-      </w:r>
-      <w:r>
-        <w:rPr>
-          <w:rFonts w:ascii="Times New Roman" w:hAnsi="Times New Roman" w:cs="Times New Roman"/>
+        <w:t xml:space="preserve">Результаты проверки </w:t>
+      </w:r>
+      <w:r>
+        <w:rPr>
+          <w:rFonts w:ascii="Times New Roman" w:hAnsi="Times New Roman" w:cs="Times New Roman"/>
+          <w:b/>
           <w:sz w:val="28"/>
           <w:szCs w:val="28"/>
         </w:rPr>
-        <w:t>ь</w:t>
-      </w:r>
-      <w:r>
-        <w:rPr>
-          <w:rFonts w:ascii="Times New Roman" w:hAnsi="Times New Roman" w:cs="Times New Roman"/>
+        <w:t>простых гипотез</w:t>
+      </w:r>
+      <w:r>
+        <w:rPr>
+          <w:rFonts w:ascii="Times New Roman" w:hAnsi="Times New Roman" w:cs="Times New Roman"/>
+          <w:b/>
           <w:sz w:val="28"/>
           <w:szCs w:val="28"/>
         </w:rPr>
-        <w:t>шим уровнем согласия, полученным у критерия Хи-квадрат.</w:t>
-      </w:r>
-      <w:r>
-        <w:rPr>
-          <w:rFonts w:ascii="Times New Roman" w:hAnsi="Times New Roman" w:cs="Times New Roman"/>
+        <w:t xml:space="preserve"> </w:t>
+      </w:r>
+      <w:r>
+        <w:rPr>
+          <w:rFonts w:ascii="Times New Roman" w:hAnsi="Times New Roman" w:cs="Times New Roman"/>
+          <w:b/>
           <w:sz w:val="28"/>
           <w:szCs w:val="28"/>
         </w:rPr>
+        <w:t>“</w:t>
+      </w:r>
+      <w:r>
+        <w:rPr>
+          <w:rFonts w:ascii="Times New Roman" w:hAnsi="Times New Roman" w:cs="Times New Roman"/>
+          <w:sz w:val="28"/>
+          <w:szCs w:val="28"/>
+        </w:rPr>
+        <w:t>наилучших моделей</w:t>
+      </w:r>
+      <w:r>
+        <w:rPr>
+          <w:rFonts w:ascii="Times New Roman" w:hAnsi="Times New Roman" w:cs="Times New Roman"/>
+          <w:sz w:val="28"/>
+          <w:szCs w:val="28"/>
+        </w:rPr>
+        <w:t>”</w:t>
+      </w:r>
+      <w:r>
+        <w:rPr>
+          <w:rFonts w:ascii="Times New Roman" w:hAnsi="Times New Roman" w:cs="Times New Roman"/>
+          <w:sz w:val="28"/>
+          <w:szCs w:val="28"/>
+        </w:rPr>
         <w:t xml:space="preserve"> </w:t>
       </w:r>
-    </w:p>
-    <w:p>
-      <w:pPr>
-        <w:pStyle w:val="af8"/>
-        <w:tabs>
-          <w:tab w:val="left" w:pos="993"/>
-        </w:tabs>
-        <w:ind w:left="0" w:firstLine="993"/>
-        <w:rPr>
-          <w:rFonts w:ascii="Times New Roman" w:hAnsi="Times New Roman" w:cs="Times New Roman"/>
+      <w:r>
+        <w:rPr>
+          <w:rFonts w:ascii="Times New Roman" w:hAnsi="Times New Roman" w:cs="Times New Roman"/>
+          <w:i/>
           <w:sz w:val="28"/>
           <w:szCs w:val="28"/>
-          <w:lang w:val="en-US"/>
-        </w:rPr>
-      </w:pPr>
-    </w:p>
-    <w:p>
-      <w:pPr>
-        <w:pStyle w:val="af8"/>
-        <w:tabs>
-          <w:tab w:val="left" w:pos="993"/>
-        </w:tabs>
-        <w:ind w:left="0" w:firstLine="993"/>
-        <w:rPr>
-          <w:rFonts w:ascii="Times New Roman" w:hAnsi="Times New Roman" w:cs="Times New Roman"/>
+        </w:rPr>
+        <w:t xml:space="preserve">(см. таблица </w:t>
+      </w:r>
+      <w:r>
+        <w:rPr>
+          <w:rFonts w:ascii="Times New Roman" w:hAnsi="Times New Roman" w:cs="Times New Roman"/>
+          <w:i/>
           <w:sz w:val="28"/>
           <w:szCs w:val="28"/>
         </w:rPr>
-      </w:pPr>
-      <w:r>
-        <w:rPr>
-          <w:rFonts w:ascii="Times New Roman" w:hAnsi="Times New Roman" w:cs="Times New Roman"/>
+        <w:t>10</w:t>
+      </w:r>
+      <w:r>
+        <w:rPr>
+          <w:rFonts w:ascii="Times New Roman" w:hAnsi="Times New Roman" w:cs="Times New Roman"/>
+          <w:i/>
           <w:sz w:val="28"/>
           <w:szCs w:val="28"/>
         </w:rPr>
-        <w:t xml:space="preserve">Результаты проверки </w:t>
+        <w:t>)</w:t>
+      </w:r>
+      <w:r>
+        <w:rPr>
+          <w:rFonts w:ascii="Times New Roman" w:hAnsi="Times New Roman" w:cs="Times New Roman"/>
+          <w:sz w:val="28"/>
+          <w:szCs w:val="28"/>
+        </w:rPr>
+        <w:t>,</w:t>
+      </w:r>
+      <w:r>
+        <w:rPr>
+          <w:rFonts w:ascii="Times New Roman" w:hAnsi="Times New Roman" w:cs="Times New Roman"/>
+          <w:sz w:val="28"/>
+          <w:szCs w:val="28"/>
+        </w:rPr>
+        <w:t xml:space="preserve"> полученные в результате исследования</w:t>
+      </w:r>
+      <w:r>
+        <w:rPr>
+          <w:rFonts w:ascii="Times New Roman" w:hAnsi="Times New Roman" w:cs="Times New Roman"/>
+          <w:sz w:val="28"/>
+          <w:szCs w:val="28"/>
+        </w:rPr>
+        <w:t xml:space="preserve">, </w:t>
+      </w:r>
+      <w:r>
+        <w:rPr>
+          <w:rFonts w:ascii="Times New Roman" w:hAnsi="Times New Roman" w:cs="Times New Roman"/>
+          <w:sz w:val="28"/>
+          <w:szCs w:val="28"/>
+        </w:rPr>
+        <w:t>на основании предложе</w:t>
+      </w:r>
+      <w:r>
+        <w:rPr>
+          <w:rFonts w:ascii="Times New Roman" w:hAnsi="Times New Roman" w:cs="Times New Roman"/>
+          <w:sz w:val="28"/>
+          <w:szCs w:val="28"/>
+        </w:rPr>
+        <w:t>н</w:t>
+      </w:r>
+      <w:r>
+        <w:rPr>
+          <w:rFonts w:ascii="Times New Roman" w:hAnsi="Times New Roman" w:cs="Times New Roman"/>
+          <w:sz w:val="28"/>
+          <w:szCs w:val="28"/>
+        </w:rPr>
+        <w:t xml:space="preserve">ных выборок с объёмом </w:t>
       </w:r>
       <w:r>
         <w:rPr>
@@ -19126,7 +19832,7 @@
           <w:sz w:val="28"/>
           <w:szCs w:val="28"/>
         </w:rPr>
-        <w:t>простых гипотез</w:t>
+        <w:t>10000</w:t>
       </w:r>
       <w:r>
         <w:rPr>
@@ -19140,33 +19846,45 @@
       <w:r>
         <w:rPr>
           <w:rFonts w:ascii="Times New Roman" w:hAnsi="Times New Roman" w:cs="Times New Roman"/>
-          <w:b/>
           <w:sz w:val="28"/>
           <w:szCs w:val="28"/>
         </w:rPr>
-        <w:t>“</w:t>
-      </w:r>
-      <w:r>
-        <w:rPr>
-          <w:rFonts w:ascii="Times New Roman" w:hAnsi="Times New Roman" w:cs="Times New Roman"/>
-          <w:sz w:val="28"/>
-          <w:szCs w:val="28"/>
-        </w:rPr>
-        <w:t>наилучших моделей</w:t>
-      </w:r>
-      <w:r>
-        <w:rPr>
-          <w:rFonts w:ascii="Times New Roman" w:hAnsi="Times New Roman" w:cs="Times New Roman"/>
-          <w:sz w:val="28"/>
-          <w:szCs w:val="28"/>
-        </w:rPr>
-        <w:t>”</w:t>
-      </w:r>
-      <w:r>
-        <w:rPr>
-          <w:rFonts w:ascii="Times New Roman" w:hAnsi="Times New Roman" w:cs="Times New Roman"/>
-          <w:sz w:val="28"/>
-          <w:szCs w:val="28"/>
+        <w:t>наблюдений</w:t>
+      </w:r>
+      <w:r>
+        <w:rPr>
+          <w:rFonts w:ascii="Times New Roman" w:hAnsi="Times New Roman" w:cs="Times New Roman"/>
+          <w:noProof/>
+          <w:sz w:val="28"/>
+          <w:szCs w:val="36"/>
+        </w:rPr>
+        <w:t xml:space="preserve">, опираясь на критерии согласия </w:t>
+      </w:r>
+      <w:r>
+        <w:rPr>
+          <w:rFonts w:ascii="Times New Roman" w:hAnsi="Times New Roman" w:cs="Times New Roman"/>
+          <w:i/>
+          <w:noProof/>
+          <w:sz w:val="28"/>
+          <w:szCs w:val="36"/>
+        </w:rPr>
+        <w:t>Колмагорова</w:t>
+      </w:r>
+      <w:r>
+        <w:rPr>
+          <w:rFonts w:ascii="Times New Roman" w:hAnsi="Times New Roman" w:cs="Times New Roman"/>
+          <w:noProof/>
+          <w:sz w:val="28"/>
+          <w:szCs w:val="36"/>
+        </w:rPr>
+        <w:t xml:space="preserve">, </w:t>
+      </w:r>
+      <w:r>
+        <w:rPr>
+          <w:rFonts w:ascii="Times New Roman" w:hAnsi="Times New Roman" w:cs="Times New Roman"/>
+          <w:noProof/>
+          <w:sz w:val="28"/>
+          <w:szCs w:val="36"/>
         </w:rPr>
         <w:t xml:space="preserve"> </w:t>
       </w:r>
@@ -19174,77 +19892,48 @@
         <w:rPr>
           <w:rFonts w:ascii="Times New Roman" w:hAnsi="Times New Roman" w:cs="Times New Roman"/>
           <w:i/>
-          <w:sz w:val="28"/>
-          <w:szCs w:val="28"/>
-        </w:rPr>
-        <w:t>(см. таблица )</w:t>
-      </w:r>
-      <w:r>
-        <w:rPr>
-          <w:rFonts w:ascii="Times New Roman" w:hAnsi="Times New Roman" w:cs="Times New Roman"/>
-          <w:sz w:val="28"/>
-          <w:szCs w:val="28"/>
-        </w:rPr>
-        <w:t>,</w:t>
-      </w:r>
-      <w:r>
-        <w:rPr>
-          <w:rFonts w:ascii="Times New Roman" w:hAnsi="Times New Roman" w:cs="Times New Roman"/>
-          <w:sz w:val="28"/>
-          <w:szCs w:val="28"/>
-        </w:rPr>
-        <w:t xml:space="preserve"> полученные в результате исследования</w:t>
-      </w:r>
-      <w:r>
-        <w:rPr>
-          <w:rFonts w:ascii="Times New Roman" w:hAnsi="Times New Roman" w:cs="Times New Roman"/>
-          <w:sz w:val="28"/>
-          <w:szCs w:val="28"/>
+          <w:noProof/>
+          <w:sz w:val="28"/>
+          <w:szCs w:val="36"/>
+        </w:rPr>
+        <w:t>Крамера-Мизиса-Смирнова</w:t>
+      </w:r>
+      <w:r>
+        <w:rPr>
+          <w:rFonts w:ascii="Times New Roman" w:hAnsi="Times New Roman" w:cs="Times New Roman"/>
+          <w:noProof/>
+          <w:sz w:val="28"/>
+          <w:szCs w:val="36"/>
         </w:rPr>
         <w:t xml:space="preserve">, </w:t>
       </w:r>
       <w:r>
         <w:rPr>
           <w:rFonts w:ascii="Times New Roman" w:hAnsi="Times New Roman" w:cs="Times New Roman"/>
-          <w:sz w:val="28"/>
-          <w:szCs w:val="28"/>
-        </w:rPr>
-        <w:t xml:space="preserve">на основании предложенных выборок с объёмом </w:t>
-      </w:r>
-      <w:r>
-        <w:rPr>
-          <w:rFonts w:ascii="Times New Roman" w:hAnsi="Times New Roman" w:cs="Times New Roman"/>
-          <w:b/>
-          <w:sz w:val="28"/>
-          <w:szCs w:val="28"/>
-        </w:rPr>
-        <w:t>10000</w:t>
-      </w:r>
-      <w:r>
-        <w:rPr>
-          <w:rFonts w:ascii="Times New Roman" w:hAnsi="Times New Roman" w:cs="Times New Roman"/>
-          <w:b/>
-          <w:sz w:val="28"/>
-          <w:szCs w:val="28"/>
+          <w:noProof/>
+          <w:sz w:val="28"/>
+          <w:szCs w:val="36"/>
         </w:rPr>
         <w:t xml:space="preserve"> </w:t>
       </w:r>
       <w:r>
         <w:rPr>
           <w:rFonts w:ascii="Times New Roman" w:hAnsi="Times New Roman" w:cs="Times New Roman"/>
-          <w:sz w:val="28"/>
-          <w:szCs w:val="28"/>
-        </w:rPr>
-        <w:t>наблюдений</w:t>
-      </w:r>
-      <w:r>
-        <w:rPr>
-          <w:rFonts w:ascii="Times New Roman" w:hAnsi="Times New Roman" w:cs="Times New Roman"/>
+          <w:i/>
           <w:noProof/>
           <w:sz w:val="28"/>
           <w:szCs w:val="36"/>
         </w:rPr>
-        <w:t xml:space="preserve">, опираясь на критерии согласия </w:t>
+        <w:t>Андесона-Дарлинга</w:t>
+      </w:r>
+      <w:r>
+        <w:rPr>
+          <w:rFonts w:ascii="Times New Roman" w:hAnsi="Times New Roman" w:cs="Times New Roman"/>
+          <w:noProof/>
+          <w:sz w:val="28"/>
+          <w:szCs w:val="36"/>
+        </w:rPr>
+        <w:t xml:space="preserve"> </w:t>
       </w:r>
       <w:r>
         <w:rPr>
@@ -19254,7 +19943,7 @@
           <w:sz w:val="28"/>
           <w:szCs w:val="36"/>
         </w:rPr>
-        <w:t>Колмагорова</w:t>
+        <w:t xml:space="preserve"> </w:t>
       </w:r>
       <w:r>
         <w:rPr>
@@ -19263,7 +19952,7 @@
           <w:sz w:val="28"/>
           <w:szCs w:val="36"/>
         </w:rPr>
-        <w:t xml:space="preserve">, </w:t>
+        <w:t xml:space="preserve">и </w:t>
       </w:r>
       <w:r>
         <w:rPr>
@@ -19282,16 +19971,17 @@
           <w:sz w:val="28"/>
           <w:szCs w:val="36"/>
         </w:rPr>
-        <w:t>Крамера-Мизиса-Смирнова</w:t>
-      </w:r>
-      <w:r>
-        <w:rPr>
-          <w:rFonts w:ascii="Times New Roman" w:hAnsi="Times New Roman" w:cs="Times New Roman"/>
+        <w:t xml:space="preserve">Хи-квадрат </w:t>
+      </w:r>
+      <w:r>
+        <w:rPr>
+          <w:rFonts w:ascii="Times New Roman" w:hAnsi="Times New Roman" w:cs="Times New Roman"/>
+          <w:i/>
           <w:noProof/>
           <w:sz w:val="28"/>
           <w:szCs w:val="36"/>
         </w:rPr>
-        <w:t xml:space="preserve">, </w:t>
+        <w:t>Пирсона</w:t>
       </w:r>
       <w:r>
         <w:rPr>
@@ -19300,98 +19990,8 @@
           <w:sz w:val="28"/>
           <w:szCs w:val="36"/>
         </w:rPr>
-        <w:t xml:space="preserve"> </w:t>
-      </w:r>
-      <w:r>
-        <w:rPr>
-          <w:rFonts w:ascii="Times New Roman" w:hAnsi="Times New Roman" w:cs="Times New Roman"/>
-          <w:i/>
-          <w:noProof/>
-          <w:sz w:val="28"/>
-          <w:szCs w:val="36"/>
-        </w:rPr>
-        <w:t>Андесона-Дарлинга</w:t>
-      </w:r>
-      <w:r>
-        <w:rPr>
-          <w:rFonts w:ascii="Times New Roman" w:hAnsi="Times New Roman" w:cs="Times New Roman"/>
-          <w:noProof/>
-          <w:sz w:val="28"/>
-          <w:szCs w:val="36"/>
-        </w:rPr>
-        <w:t xml:space="preserve"> </w:t>
-      </w:r>
-      <w:r>
-        <w:rPr>
-          <w:rFonts w:ascii="Times New Roman" w:hAnsi="Times New Roman" w:cs="Times New Roman"/>
-          <w:i/>
-          <w:noProof/>
-          <w:sz w:val="28"/>
-          <w:szCs w:val="36"/>
-        </w:rPr>
-        <w:t xml:space="preserve"> </w:t>
-      </w:r>
-      <w:r>
-        <w:rPr>
-          <w:rFonts w:ascii="Times New Roman" w:hAnsi="Times New Roman" w:cs="Times New Roman"/>
-          <w:noProof/>
-          <w:sz w:val="28"/>
-          <w:szCs w:val="36"/>
-        </w:rPr>
-        <w:t xml:space="preserve">и </w:t>
-      </w:r>
-      <w:r>
-        <w:rPr>
-          <w:rFonts w:ascii="Times New Roman" w:hAnsi="Times New Roman" w:cs="Times New Roman"/>
-          <w:noProof/>
-          <w:sz w:val="28"/>
-          <w:szCs w:val="36"/>
-        </w:rPr>
-        <w:t xml:space="preserve"> </w:t>
-      </w:r>
-      <w:r>
-        <w:rPr>
-          <w:rFonts w:ascii="Times New Roman" w:hAnsi="Times New Roman" w:cs="Times New Roman"/>
-          <w:i/>
-          <w:noProof/>
-          <w:sz w:val="28"/>
-          <w:szCs w:val="36"/>
-        </w:rPr>
-        <w:t xml:space="preserve">Хи-квадрат </w:t>
-      </w:r>
-      <w:r>
-        <w:rPr>
-          <w:rFonts w:ascii="Times New Roman" w:hAnsi="Times New Roman" w:cs="Times New Roman"/>
-          <w:i/>
-          <w:noProof/>
-          <w:sz w:val="28"/>
-          <w:szCs w:val="36"/>
-        </w:rPr>
-        <w:t>Пирсона</w:t>
-      </w:r>
-      <w:r>
-        <w:rPr>
-          <w:rFonts w:ascii="Times New Roman" w:hAnsi="Times New Roman" w:cs="Times New Roman"/>
-          <w:noProof/>
-          <w:sz w:val="28"/>
-          <w:szCs w:val="36"/>
-        </w:rPr>
         <w:t>.</w:t>
       </w:r>
-    </w:p>
-    <w:p>
-      <w:pPr>
-        <w:pStyle w:val="af8"/>
-        <w:tabs>
-          <w:tab w:val="left" w:pos="993"/>
-        </w:tabs>
-        <w:ind w:left="0" w:firstLine="993"/>
-        <w:rPr>
-          <w:rFonts w:ascii="Times New Roman" w:hAnsi="Times New Roman" w:cs="Times New Roman"/>
-          <w:sz w:val="28"/>
-          <w:szCs w:val="28"/>
-        </w:rPr>
-      </w:pPr>
     </w:p>
     <w:tbl>
       <w:tblPr>
@@ -19480,23 +20080,7 @@
                 <w:sz w:val="24"/>
                 <w:szCs w:val="28"/>
               </w:rPr>
-              <w:t>Колмогор</w:t>
-            </w:r>
-            <w:r>
-              <w:rPr>
-                <w:rFonts w:ascii="Times New Roman" w:hAnsi="Times New Roman" w:cs="Times New Roman"/>
-                <w:sz w:val="24"/>
-                <w:szCs w:val="28"/>
-              </w:rPr>
-              <w:t>о</w:t>
-            </w:r>
-            <w:r>
-              <w:rPr>
-                <w:rFonts w:ascii="Times New Roman" w:hAnsi="Times New Roman" w:cs="Times New Roman"/>
-                <w:sz w:val="24"/>
-                <w:szCs w:val="28"/>
-              </w:rPr>
-              <w:t>ва</w:t>
+              <w:t>Колмогорова</w:t>
             </w:r>
           </w:p>
         </w:tc>
@@ -20921,13 +21505,13 @@
     </w:tbl>
     <w:p>
       <w:pPr>
-        <w:tabs>
-          <w:tab w:val="left" w:pos="993"/>
-        </w:tabs>
-        <w:rPr>
-          <w:rFonts w:ascii="Times New Roman" w:hAnsi="Times New Roman" w:cs="Times New Roman"/>
-          <w:sz w:val="28"/>
-          <w:szCs w:val="28"/>
+        <w:spacing w:after="0"/>
+        <w:jc w:val="center"/>
+        <w:rPr>
+          <w:rFonts w:ascii="Times New Roman" w:hAnsi="Times New Roman" w:cs="Times New Roman"/>
+          <w:i/>
+          <w:noProof/>
+          <w:sz w:val="28"/>
         </w:rPr>
       </w:pPr>
     </w:p>
@@ -21026,18 +21610,6 @@
         </w:rPr>
         <w:t>”</w:t>
       </w:r>
-    </w:p>
-    <w:p>
-      <w:pPr>
-        <w:tabs>
-          <w:tab w:val="left" w:pos="993"/>
-        </w:tabs>
-        <w:rPr>
-          <w:rFonts w:ascii="Times New Roman" w:hAnsi="Times New Roman" w:cs="Times New Roman"/>
-          <w:sz w:val="28"/>
-          <w:szCs w:val="28"/>
-        </w:rPr>
-      </w:pPr>
     </w:p>
     <w:p>
       <w:pPr>
@@ -21058,6 +21630,7 @@
           <w:sz w:val="28"/>
           <w:szCs w:val="28"/>
         </w:rPr>
+        <w:lastRenderedPageBreak/>
         <w:t xml:space="preserve">Не сложно заметить, что в сравнении с </w:t>
       </w:r>
       <w:r>
@@ -21090,22 +21663,40 @@
           <w:sz w:val="28"/>
           <w:szCs w:val="28"/>
         </w:rPr>
-        <w:t>, кот</w:t>
-      </w:r>
-      <w:r>
-        <w:rPr>
-          <w:rFonts w:ascii="Times New Roman" w:hAnsi="Times New Roman" w:cs="Times New Roman"/>
+        <w:t xml:space="preserve"> </w:t>
+      </w:r>
+      <w:r>
+        <w:rPr>
+          <w:rFonts w:ascii="Times New Roman" w:hAnsi="Times New Roman" w:cs="Times New Roman"/>
+          <w:i/>
           <w:sz w:val="28"/>
           <w:szCs w:val="28"/>
         </w:rPr>
-        <w:t>о</w:t>
-      </w:r>
-      <w:r>
-        <w:rPr>
-          <w:rFonts w:ascii="Times New Roman" w:hAnsi="Times New Roman" w:cs="Times New Roman"/>
+        <w:t>(см. таблица 10</w:t>
+      </w:r>
+      <w:r>
+        <w:rPr>
+          <w:rFonts w:ascii="Times New Roman" w:hAnsi="Times New Roman" w:cs="Times New Roman"/>
+          <w:i/>
           <w:sz w:val="28"/>
           <w:szCs w:val="28"/>
         </w:rPr>
+        <w:t>)</w:t>
+      </w:r>
+      <w:r>
+        <w:rPr>
+          <w:rFonts w:ascii="Times New Roman" w:hAnsi="Times New Roman" w:cs="Times New Roman"/>
+          <w:sz w:val="28"/>
+          <w:szCs w:val="28"/>
+        </w:rPr>
+        <w:t>, кото</w:t>
+      </w:r>
+      <w:r>
+        <w:rPr>
+          <w:rFonts w:ascii="Times New Roman" w:hAnsi="Times New Roman" w:cs="Times New Roman"/>
+          <w:sz w:val="28"/>
+          <w:szCs w:val="28"/>
+        </w:rPr>
         <w:t>рые были получены</w:t>
       </w:r>
       <w:r>
@@ -21130,7 +21721,7 @@
           <w:sz w:val="28"/>
           <w:szCs w:val="28"/>
         </w:rPr>
-        <w:t>, непараметрические критерии с</w:t>
+        <w:t xml:space="preserve">, </w:t>
       </w:r>
       <w:r>
         <w:rPr>
@@ -21138,7 +21729,7 @@
           <w:sz w:val="28"/>
           <w:szCs w:val="28"/>
         </w:rPr>
-        <w:t>о</w:t>
+        <w:t>значение кр</w:t>
       </w:r>
       <w:r>
         <w:rPr>
@@ -21146,7 +21737,7 @@
           <w:sz w:val="28"/>
           <w:szCs w:val="28"/>
         </w:rPr>
-        <w:t>гласия имеют не нулевое значение и не отвергают гипотезу. Видно, что знач</w:t>
+        <w:t>и</w:t>
       </w:r>
       <w:r>
         <w:rPr>
@@ -21154,6 +21745,65 @@
           <w:sz w:val="28"/>
           <w:szCs w:val="28"/>
         </w:rPr>
+        <w:t>териев Колмогорова, Крамера-Мизиса-Смирнова</w:t>
+      </w:r>
+      <w:r>
+        <w:rPr>
+          <w:rFonts w:ascii="Times New Roman" w:hAnsi="Times New Roman" w:cs="Times New Roman"/>
+          <w:sz w:val="28"/>
+          <w:szCs w:val="28"/>
+        </w:rPr>
+        <w:t xml:space="preserve">, </w:t>
+      </w:r>
+      <w:r>
+        <w:rPr>
+          <w:rFonts w:ascii="Times New Roman" w:hAnsi="Times New Roman" w:cs="Times New Roman"/>
+          <w:sz w:val="28"/>
+          <w:szCs w:val="28"/>
+        </w:rPr>
+        <w:t xml:space="preserve">Андерсона-Дарлинга и Хи-квадрат Пирсона строго меньше истинных моделей </w:t>
+      </w:r>
+      <w:r>
+        <w:rPr>
+          <w:rFonts w:ascii="Times New Roman" w:hAnsi="Times New Roman" w:cs="Times New Roman"/>
+          <w:i/>
+          <w:sz w:val="28"/>
+          <w:szCs w:val="28"/>
+        </w:rPr>
+        <w:t>(см. таблица 9</w:t>
+      </w:r>
+      <w:r>
+        <w:rPr>
+          <w:rFonts w:ascii="Times New Roman" w:hAnsi="Times New Roman" w:cs="Times New Roman"/>
+          <w:i/>
+          <w:sz w:val="28"/>
+          <w:szCs w:val="28"/>
+        </w:rPr>
+        <w:t>)</w:t>
+      </w:r>
+      <w:r>
+        <w:rPr>
+          <w:rFonts w:ascii="Times New Roman" w:hAnsi="Times New Roman" w:cs="Times New Roman"/>
+          <w:i/>
+          <w:sz w:val="28"/>
+          <w:szCs w:val="28"/>
+        </w:rPr>
+        <w:t xml:space="preserve">, </w:t>
+      </w:r>
+      <w:r>
+        <w:rPr>
+          <w:rFonts w:ascii="Times New Roman" w:hAnsi="Times New Roman" w:cs="Times New Roman"/>
+          <w:sz w:val="28"/>
+          <w:szCs w:val="28"/>
+        </w:rPr>
+        <w:t>но при этом они близки друг к другу. Это говорит о том, что модели, которые были получ</w:t>
+      </w:r>
+      <w:r>
+        <w:rPr>
+          <w:rFonts w:ascii="Times New Roman" w:hAnsi="Times New Roman" w:cs="Times New Roman"/>
+          <w:sz w:val="28"/>
+          <w:szCs w:val="28"/>
+        </w:rPr>
         <w:t>е</w:t>
       </w:r>
       <w:r>
@@ -21162,7 +21812,7 @@
           <w:sz w:val="28"/>
           <w:szCs w:val="28"/>
         </w:rPr>
-        <w:t>ния Хи-квадрат, продолжает не отвергать гипотезу. В целом как было выяснено в прошлых работах, критерий Хи-квадрат имеет меньшую мощность, чем неп</w:t>
+        <w:t>ны в результате решения</w:t>
       </w:r>
       <w:r>
         <w:rPr>
@@ -21170,7 +21820,7 @@
           <w:sz w:val="28"/>
           <w:szCs w:val="28"/>
         </w:rPr>
-        <w:t>а</w:t>
+        <w:t>, с данными параме</w:t>
       </w:r>
       <w:r>
         <w:rPr>
@@ -21178,15 +21828,16 @@
           <w:sz w:val="28"/>
           <w:szCs w:val="28"/>
         </w:rPr>
-        <w:t>раметрические критерии при проверке сложных гипотез. И ситуация, которая б</w:t>
+        <w:t xml:space="preserve">трами между собой близки. Модель </w:t>
       </w:r>
       <w:r>
         <w:rPr>
           <w:rFonts w:ascii="Times New Roman" w:hAnsi="Times New Roman" w:cs="Times New Roman"/>
           <w:sz w:val="28"/>
           <w:szCs w:val="28"/>
-        </w:rPr>
-        <w:t>ы</w:t>
+          <w:lang w:val="en-US"/>
+        </w:rPr>
+        <w:t>Sl</w:t>
       </w:r>
       <w:r>
         <w:rPr>
@@ -21194,16 +21845,15 @@
           <w:sz w:val="28"/>
           <w:szCs w:val="28"/>
         </w:rPr>
-        <w:t xml:space="preserve">ла получена во </w:t>
-      </w:r>
-      <w:r>
-        <w:rPr>
-          <w:rFonts w:ascii="Times New Roman" w:hAnsi="Times New Roman" w:cs="Times New Roman"/>
-          <w:i/>
+        <w:t>-</w:t>
+      </w:r>
+      <w:r>
+        <w:rPr>
+          <w:rFonts w:ascii="Times New Roman" w:hAnsi="Times New Roman" w:cs="Times New Roman"/>
           <w:sz w:val="28"/>
           <w:szCs w:val="28"/>
         </w:rPr>
-        <w:t>2-4 пункте</w:t>
+        <w:t>Джонсона, в отличие от всех остальных, сильно отлична от истинной мод</w:t>
       </w:r>
       <w:r>
         <w:rPr>
@@ -21211,7 +21861,7 @@
           <w:sz w:val="28"/>
           <w:szCs w:val="28"/>
         </w:rPr>
-        <w:t>, этим объясняется. При проверке простых гипотез с методом группировки АОГ, мощность критерия Хи-квадрат больше некот</w:t>
+        <w:t>е</w:t>
       </w:r>
       <w:r>
         <w:rPr>
@@ -21219,137 +21869,8 @@
           <w:sz w:val="28"/>
           <w:szCs w:val="28"/>
         </w:rPr>
-        <w:t>о</w:t>
-      </w:r>
-      <w:r>
-        <w:rPr>
-          <w:rFonts w:ascii="Times New Roman" w:hAnsi="Times New Roman" w:cs="Times New Roman"/>
-          <w:sz w:val="28"/>
-          <w:szCs w:val="28"/>
-        </w:rPr>
-        <w:t>рых непар</w:t>
-      </w:r>
-      <w:r>
-        <w:rPr>
-          <w:rFonts w:ascii="Times New Roman" w:hAnsi="Times New Roman" w:cs="Times New Roman"/>
-          <w:sz w:val="28"/>
-          <w:szCs w:val="28"/>
-        </w:rPr>
-        <w:t>а</w:t>
-      </w:r>
-      <w:r>
-        <w:rPr>
-          <w:rFonts w:ascii="Times New Roman" w:hAnsi="Times New Roman" w:cs="Times New Roman"/>
-          <w:sz w:val="28"/>
-          <w:szCs w:val="28"/>
-        </w:rPr>
-        <w:t xml:space="preserve">метрических критериев. И </w:t>
-      </w:r>
-      <w:r>
-        <w:rPr>
-          <w:rFonts w:ascii="Times New Roman" w:hAnsi="Times New Roman" w:cs="Times New Roman"/>
-          <w:sz w:val="28"/>
-          <w:szCs w:val="28"/>
-        </w:rPr>
-        <w:t>результат,</w:t>
-      </w:r>
-      <w:r>
-        <w:rPr>
-          <w:rFonts w:ascii="Times New Roman" w:hAnsi="Times New Roman" w:cs="Times New Roman"/>
-          <w:sz w:val="28"/>
-          <w:szCs w:val="28"/>
-        </w:rPr>
-        <w:t xml:space="preserve"> полученный в </w:t>
-      </w:r>
-      <w:r>
-        <w:rPr>
-          <w:rFonts w:ascii="Times New Roman" w:hAnsi="Times New Roman" w:cs="Times New Roman"/>
-          <w:i/>
-          <w:sz w:val="28"/>
-          <w:szCs w:val="28"/>
-        </w:rPr>
-        <w:t>таблице 8</w:t>
-      </w:r>
-      <w:r>
-        <w:rPr>
-          <w:rFonts w:ascii="Times New Roman" w:hAnsi="Times New Roman" w:cs="Times New Roman"/>
-          <w:i/>
-          <w:sz w:val="28"/>
-          <w:szCs w:val="28"/>
-        </w:rPr>
-        <w:t>,</w:t>
-      </w:r>
-      <w:r>
-        <w:rPr>
-          <w:rFonts w:ascii="Times New Roman" w:hAnsi="Times New Roman" w:cs="Times New Roman"/>
-          <w:sz w:val="28"/>
-          <w:szCs w:val="28"/>
-        </w:rPr>
-        <w:t xml:space="preserve"> так же объя</w:t>
-      </w:r>
-      <w:r>
-        <w:rPr>
-          <w:rFonts w:ascii="Times New Roman" w:hAnsi="Times New Roman" w:cs="Times New Roman"/>
-          <w:sz w:val="28"/>
-          <w:szCs w:val="28"/>
-        </w:rPr>
-        <w:t>с</w:t>
-      </w:r>
-      <w:r>
-        <w:rPr>
-          <w:rFonts w:ascii="Times New Roman" w:hAnsi="Times New Roman" w:cs="Times New Roman"/>
-          <w:sz w:val="28"/>
-          <w:szCs w:val="28"/>
-        </w:rPr>
-        <w:t>ним.</w:t>
-      </w:r>
-    </w:p>
-    <w:p>
-      <w:pPr>
-        <w:pStyle w:val="af8"/>
-        <w:tabs>
-          <w:tab w:val="left" w:pos="993"/>
-        </w:tabs>
-        <w:ind w:left="0" w:firstLine="993"/>
-        <w:rPr>
-          <w:rFonts w:ascii="Times New Roman" w:hAnsi="Times New Roman" w:cs="Times New Roman"/>
-          <w:sz w:val="28"/>
-          <w:szCs w:val="28"/>
-        </w:rPr>
-      </w:pPr>
-    </w:p>
-    <w:p>
-      <w:pPr>
-        <w:pStyle w:val="af8"/>
-        <w:tabs>
-          <w:tab w:val="left" w:pos="993"/>
-        </w:tabs>
-        <w:ind w:left="426"/>
-        <w:rPr>
-          <w:rFonts w:ascii="Times New Roman" w:hAnsi="Times New Roman" w:cs="Times New Roman"/>
-          <w:b/>
-          <w:sz w:val="28"/>
-          <w:szCs w:val="28"/>
-        </w:rPr>
-      </w:pPr>
-    </w:p>
-    <w:p>
-      <w:pPr>
-        <w:pStyle w:val="af8"/>
-        <w:tabs>
-          <w:tab w:val="left" w:pos="993"/>
-          <w:tab w:val="left" w:pos="1843"/>
-        </w:tabs>
-        <w:spacing w:line="240" w:lineRule="auto"/>
-        <w:ind w:left="426"/>
-        <w:rPr>
-          <w:rFonts w:ascii="Times New Roman" w:hAnsi="Times New Roman" w:cs="Times New Roman"/>
-          <w:b/>
-          <w:noProof/>
-          <w:sz w:val="28"/>
-          <w:szCs w:val="36"/>
-        </w:rPr>
-      </w:pPr>
+        <w:t>ли.</w:t>
+      </w:r>
     </w:p>
     <w:sectPr>
       <w:footerReference w:type="first" r:id="rId18"/>
@@ -21418,7 +21939,7 @@
             <w:rPr>
               <w:noProof/>
             </w:rPr>
-            <w:t>9</w:t>
+            <w:t>3</w:t>
           </w:r>
         </w:fldSimple>
       </w:p>
@@ -23892,7 +24413,7 @@
   <w:style w:type="paragraph" w:default="1" w:styleId="a0">
     <w:name w:val="Normal"/>
     <w:qFormat/>
-    <w:rsid w:val="004D0DB2"/>
+    <w:rsid w:val="00D918F2"/>
   </w:style>
   <w:style w:type="paragraph" w:styleId="1">
     <w:name w:val="heading 1"/>
@@ -23960,6 +24481,7 @@
   <w:style w:type="character" w:default="1" w:styleId="a1">
     <w:name w:val="Default Paragraph Font"/>
     <w:uiPriority w:val="1"/>
+    <w:semiHidden/>
     <w:unhideWhenUsed/>
   </w:style>
   <w:style w:type="table" w:default="1" w:styleId="a2">
@@ -24875,6 +25397,7 @@
     <w:rsid w:val="005F316A"/>
     <w:rsid w:val="00602A53"/>
     <w:rsid w:val="006126D0"/>
+    <w:rsid w:val="00624B06"/>
     <w:rsid w:val="00630017"/>
     <w:rsid w:val="006627B5"/>
     <w:rsid w:val="00666717"/>
@@ -25546,7 +26069,7 @@
   <a:extraClrSchemeLst/>
   <a:extLst>
     <a:ext uri="{05A4C25C-085E-4340-85A3-A5531E510DB2}">
-      <thm15:themeFamily xmlns="" xmlns:thm15="http://schemas.microsoft.com/office/thememl/2012/main" name="Office Theme" id="{62F939B6-93AF-4DB8-9C6B-D6C7DFDC589F}" vid="{4A3C46E8-61CC-4603-A589-7422A47A8E4A}"/>
+      <thm15:themeFamily xmlns:thm15="http://schemas.microsoft.com/office/thememl/2012/main" xmlns="" name="Office Theme" id="{62F939B6-93AF-4DB8-9C6B-D6C7DFDC589F}" vid="{4A3C46E8-61CC-4603-A589-7422A47A8E4A}"/>
     </a:ext>
   </a:extLst>
 </a:theme>

</xml_diff>